<commit_message>
adicionei informações nas considerações finais e introdução
</commit_message>
<xml_diff>
--- a/ArtigoDeComputadoresQuanticos.docx
+++ b/ArtigoDeComputadoresQuanticos.docx
@@ -417,14 +417,21 @@
         <w:rPr>
           <w:rFonts w:cs="Times New Roman"/>
         </w:rPr>
-        <w:t xml:space="preserve">Este estudo tem o objetivo de analisar </w:t>
+        <w:t>Este estudo tem o objetivo de analisar</w:t>
       </w:r>
       <w:r>
         <w:rPr>
           <w:rFonts w:cs="Times New Roman"/>
           <w:color w:val="FF0000"/>
         </w:rPr>
-        <w:t>(inserir o texto do objetivo)</w:t>
+        <w:t xml:space="preserve"> </w:t>
+      </w:r>
+      <w:r>
+        <w:rPr>
+          <w:rFonts w:cs="Times New Roman"/>
+          <w:color w:val="000000" w:themeColor="text1"/>
+        </w:rPr>
+        <w:t>e compreender a computação quântica e seus impactos</w:t>
       </w:r>
       <w:r>
         <w:rPr>
@@ -461,14 +468,27 @@
           <w:rFonts w:cs="Times New Roman"/>
           <w:color w:val="FF0000"/>
         </w:rPr>
-        <w:t xml:space="preserve"> A</w:t>
+        <w:t xml:space="preserve">. </w:t>
+      </w:r>
+      <w:r>
+        <w:rPr>
+          <w:rFonts w:cs="Times New Roman"/>
+          <w:color w:val="000000" w:themeColor="text1"/>
+        </w:rPr>
+        <w:t>Cooper ([s.d.])</w:t>
+      </w:r>
+      <w:r>
+        <w:rPr>
+          <w:rFonts w:cs="Times New Roman"/>
+        </w:rPr>
+        <w:t xml:space="preserve">, </w:t>
       </w:r>
       <w:r>
         <w:rPr>
           <w:rFonts w:cs="Times New Roman"/>
           <w:color w:val="FF0000"/>
         </w:rPr>
-        <w:t>utor</w:t>
+        <w:t>Autor</w:t>
       </w:r>
       <w:r>
         <w:rPr>
@@ -513,95 +533,69 @@
         <w:rPr>
           <w:rFonts w:cs="Times New Roman"/>
         </w:rPr>
-        <w:t xml:space="preserve">), </w:t>
+        <w:t>)</w:t>
+      </w:r>
+      <w:r>
+        <w:rPr>
+          <w:rFonts w:cs="Times New Roman"/>
+        </w:rPr>
+        <w:t>. A metodologia utilizada foi a pesquisa</w:t>
+      </w:r>
+      <w:r>
+        <w:rPr>
+          <w:rFonts w:cs="Times New Roman"/>
+        </w:rPr>
+        <w:t xml:space="preserve"> </w:t>
+      </w:r>
+      <w:r>
+        <w:rPr>
+          <w:rFonts w:cs="Times New Roman"/>
+          <w:color w:val="auto"/>
+        </w:rPr>
+        <w:t>exploratória</w:t>
+      </w:r>
+      <w:r>
+        <w:rPr>
+          <w:rFonts w:cs="Times New Roman"/>
+        </w:rPr>
+        <w:t>, tendo como coleta de dados o levantamento bibliográfico. As conclusões mais relevantes são</w:t>
+      </w:r>
+    </w:p>
+    <w:p>
+      <w:pPr>
+        <w:spacing w:line="360" w:lineRule="auto"/>
+        <w:jc w:val="both"/>
+        <w:rPr>
+          <w:rFonts w:cs="Times New Roman"/>
+        </w:rPr>
+      </w:pPr>
+      <w:r>
+        <w:rPr>
+          <w:rFonts w:cs="Times New Roman"/>
+        </w:rPr>
+        <w:t xml:space="preserve"> </w:t>
       </w:r>
       <w:r>
         <w:rPr>
           <w:rFonts w:cs="Times New Roman"/>
           <w:color w:val="FF0000"/>
         </w:rPr>
-        <w:t>Autor</w:t>
-      </w:r>
-      <w:r>
-        <w:rPr>
-          <w:rFonts w:cs="Times New Roman"/>
-        </w:rPr>
-        <w:t xml:space="preserve"> (</w:t>
-      </w:r>
+        <w:t>(</w:t>
+      </w:r>
+      <w:proofErr w:type="gramStart"/>
       <w:r>
         <w:rPr>
           <w:rFonts w:cs="Times New Roman"/>
           <w:color w:val="FF0000"/>
         </w:rPr>
-        <w:t>ano</w:t>
-      </w:r>
-      <w:r>
-        <w:rPr>
-          <w:rFonts w:cs="Times New Roman"/>
-        </w:rPr>
-        <w:t>)</w:t>
-      </w:r>
-      <w:r>
-        <w:rPr>
-          <w:rFonts w:cs="Times New Roman"/>
-        </w:rPr>
-        <w:t>. A metodologia utilizada foi a pesquisa</w:t>
-      </w:r>
-      <w:r>
-        <w:rPr>
-          <w:rFonts w:cs="Times New Roman"/>
-        </w:rPr>
-        <w:t xml:space="preserve"> </w:t>
-      </w:r>
-      <w:r>
-        <w:rPr>
-          <w:rFonts w:cs="Times New Roman"/>
-          <w:color w:val="auto"/>
-        </w:rPr>
-        <w:t>exploratória</w:t>
-      </w:r>
-      <w:r>
-        <w:rPr>
-          <w:rFonts w:cs="Times New Roman"/>
-        </w:rPr>
-        <w:t>, tendo como coleta de dados o levantamento bibliográfico. As conclusões mais relevantes são</w:t>
-      </w:r>
-    </w:p>
-    <w:p>
-      <w:pPr>
-        <w:spacing w:line="360" w:lineRule="auto"/>
-        <w:jc w:val="both"/>
-        <w:rPr>
-          <w:rFonts w:cs="Times New Roman"/>
-        </w:rPr>
-      </w:pPr>
-      <w:r>
-        <w:rPr>
-          <w:rFonts w:cs="Times New Roman"/>
-        </w:rPr>
-        <w:t xml:space="preserve"> </w:t>
-      </w:r>
+        <w:t>inserir</w:t>
+      </w:r>
+      <w:proofErr w:type="gramEnd"/>
       <w:r>
         <w:rPr>
           <w:rFonts w:cs="Times New Roman"/>
           <w:color w:val="FF0000"/>
         </w:rPr>
-        <w:t>(</w:t>
-      </w:r>
-      <w:proofErr w:type="gramStart"/>
-      <w:r>
-        <w:rPr>
-          <w:rFonts w:cs="Times New Roman"/>
-          <w:color w:val="FF0000"/>
-        </w:rPr>
-        <w:t>inserir</w:t>
-      </w:r>
-      <w:proofErr w:type="gramEnd"/>
-      <w:r>
-        <w:rPr>
-          <w:rFonts w:cs="Times New Roman"/>
-          <w:color w:val="FF0000"/>
-        </w:rPr>
         <w:t xml:space="preserve"> as principais conclusões)</w:t>
       </w:r>
       <w:r>
@@ -615,6 +609,7 @@
       <w:pPr>
         <w:rPr>
           <w:rFonts w:cs="Times New Roman"/>
+          <w:color w:val="000000" w:themeColor="text1"/>
         </w:rPr>
       </w:pPr>
       <w:r>
@@ -633,86 +628,32 @@
       <w:r>
         <w:rPr>
           <w:rFonts w:cs="Times New Roman"/>
-          <w:color w:val="FF0000"/>
-        </w:rPr>
-        <w:t>Palavra 1. Palavra 2. Palavra 3.</w:t>
-      </w:r>
-      <w:r>
-        <w:rPr>
-          <w:rFonts w:cs="Times New Roman"/>
-        </w:rPr>
-        <w:t xml:space="preserve"> </w:t>
-      </w:r>
-    </w:p>
-    <w:p>
-      <w:pPr>
-        <w:rPr>
-          <w:rFonts w:cs="Times New Roman"/>
-          <w:color w:val="FF0000"/>
-        </w:rPr>
-      </w:pPr>
-      <w:r>
-        <w:rPr>
-          <w:rFonts w:cs="Times New Roman"/>
-          <w:color w:val="FF0000"/>
-          <w:highlight w:val="yellow"/>
-        </w:rPr>
-        <w:t>(</w:t>
-      </w:r>
-      <w:proofErr w:type="gramStart"/>
-      <w:r>
-        <w:rPr>
-          <w:rFonts w:cs="Times New Roman"/>
-          <w:color w:val="FF0000"/>
-          <w:highlight w:val="yellow"/>
-        </w:rPr>
-        <w:t>listar</w:t>
-      </w:r>
-      <w:proofErr w:type="gramEnd"/>
-      <w:r>
-        <w:rPr>
-          <w:rFonts w:cs="Times New Roman"/>
-          <w:color w:val="FF0000"/>
-          <w:highlight w:val="yellow"/>
-        </w:rPr>
-        <w:t xml:space="preserve"> de 3 a 5 palavras que remetam ao conteúdo do trabalho, separadas entre si por ponto e finalizadas por ponto</w:t>
-      </w:r>
-      <w:r>
-        <w:rPr>
-          <w:rFonts w:cs="Times New Roman"/>
-          <w:color w:val="FF0000"/>
-          <w:highlight w:val="yellow"/>
-        </w:rPr>
-        <w:t>, Sempre do mais genérico para o mais específico. Por exemplo:</w:t>
-      </w:r>
-      <w:r>
-        <w:rPr>
-          <w:rFonts w:cs="Times New Roman"/>
-          <w:b/>
-          <w:highlight w:val="yellow"/>
-        </w:rPr>
-        <w:t xml:space="preserve"> Palavras-chave</w:t>
-      </w:r>
-      <w:r>
-        <w:rPr>
-          <w:rFonts w:cs="Times New Roman"/>
-          <w:highlight w:val="yellow"/>
-        </w:rPr>
-        <w:t xml:space="preserve">: </w:t>
-      </w:r>
-      <w:r>
-        <w:rPr>
-          <w:rFonts w:cs="Times New Roman"/>
-          <w:color w:val="FF0000"/>
-          <w:highlight w:val="yellow"/>
-        </w:rPr>
-        <w:t>Sistema Solar. Sol. Coroa Solar.</w:t>
+          <w:color w:val="000000" w:themeColor="text1"/>
+        </w:rPr>
+        <w:t xml:space="preserve">Computação Quântica. </w:t>
+      </w:r>
+      <w:proofErr w:type="spellStart"/>
+      <w:r>
+        <w:rPr>
+          <w:rFonts w:cs="Times New Roman"/>
+          <w:color w:val="000000" w:themeColor="text1"/>
+        </w:rPr>
+        <w:t>Qubit</w:t>
+      </w:r>
+      <w:proofErr w:type="spellEnd"/>
+      <w:r>
+        <w:rPr>
+          <w:rFonts w:cs="Times New Roman"/>
+          <w:color w:val="000000" w:themeColor="text1"/>
+        </w:rPr>
+        <w:t>. Software. Hardware.</w:t>
       </w:r>
     </w:p>
     <w:p>
       <w:pPr>
         <w:pStyle w:val="Ttulodoartigo"/>
         <w:spacing w:after="0" w:line="240" w:lineRule="auto"/>
+        <w:jc w:val="left"/>
         <w:rPr>
           <w:rFonts w:ascii="Times New Roman" w:hAnsi="Times New Roman" w:cs="Times New Roman"/>
           <w:color w:val="FF0000"/>
@@ -782,294 +723,216 @@
     </w:p>
     <w:p>
       <w:pPr>
+        <w:spacing w:line="360" w:lineRule="auto"/>
+        <w:ind w:firstLine="709"/>
+        <w:jc w:val="both"/>
+        <w:rPr>
+          <w:rFonts w:cs="Times New Roman"/>
+          <w:color w:val="000000" w:themeColor="text1"/>
+        </w:rPr>
+      </w:pPr>
+      <w:r>
+        <w:rPr>
+          <w:rFonts w:cs="Times New Roman"/>
+          <w:color w:val="000000" w:themeColor="text1"/>
+        </w:rPr>
+        <w:t>Diante dos muitos problemas que são enfrentados no dia-a-dia em escala mundial, a computação quântica, tema deste trabalho, tem a capacidade de mudar a maneira que encaramos eles e agilizar a resolução da melhor forma possível, fazendo com que seja de extrema importância o assunto abordado.</w:t>
+      </w:r>
+      <w:bookmarkStart w:id="0" w:name="_GoBack"/>
+      <w:bookmarkEnd w:id="0"/>
+    </w:p>
+    <w:p>
+      <w:pPr>
+        <w:spacing w:line="360" w:lineRule="auto"/>
+        <w:ind w:firstLine="709"/>
+        <w:jc w:val="both"/>
+        <w:rPr>
+          <w:rFonts w:cs="Times New Roman"/>
+        </w:rPr>
+      </w:pPr>
+      <w:r>
+        <w:rPr>
+          <w:rFonts w:cs="Times New Roman"/>
+        </w:rPr>
+        <w:t xml:space="preserve">O presente estudo delimita-se a </w:t>
+      </w:r>
+      <w:r>
+        <w:rPr>
+          <w:rFonts w:cs="Times New Roman"/>
+        </w:rPr>
+        <w:t xml:space="preserve">compreensão da computação quântica, </w:t>
+      </w:r>
+      <w:r>
+        <w:rPr>
+          <w:rFonts w:cs="Times New Roman"/>
+        </w:rPr>
+        <w:t>explicando as características, desafios e</w:t>
+      </w:r>
+      <w:r>
+        <w:rPr>
+          <w:rFonts w:cs="Times New Roman"/>
+        </w:rPr>
+        <w:t xml:space="preserve"> o</w:t>
+      </w:r>
+      <w:r>
+        <w:rPr>
+          <w:rFonts w:cs="Times New Roman"/>
+        </w:rPr>
+        <w:t xml:space="preserve"> impacto no mundo at</w:t>
+      </w:r>
+      <w:r>
+        <w:rPr>
+          <w:rFonts w:cs="Times New Roman"/>
+        </w:rPr>
+        <w:t>ual</w:t>
+      </w:r>
+      <w:r>
+        <w:rPr>
+          <w:rFonts w:cs="Times New Roman"/>
+        </w:rPr>
+        <w:t xml:space="preserve">, e em aprender como um computador </w:t>
+      </w:r>
+      <w:r>
+        <w:rPr>
+          <w:rFonts w:cs="Times New Roman"/>
+        </w:rPr>
+        <w:lastRenderedPageBreak/>
+        <w:t>quântico funciona</w:t>
+      </w:r>
+      <w:r>
+        <w:rPr>
+          <w:rFonts w:cs="Times New Roman"/>
+        </w:rPr>
+        <w:t xml:space="preserve">; </w:t>
+      </w:r>
+    </w:p>
+    <w:p>
+      <w:pPr>
+        <w:spacing w:line="360" w:lineRule="auto"/>
+        <w:ind w:firstLine="708"/>
+        <w:jc w:val="both"/>
+        <w:rPr>
+          <w:rFonts w:cs="Times New Roman"/>
+        </w:rPr>
+      </w:pPr>
+      <w:r>
+        <w:rPr>
+          <w:rFonts w:cs="Times New Roman"/>
+        </w:rPr>
+        <w:t xml:space="preserve">O objetivo geral é </w:t>
+      </w:r>
+      <w:r>
+        <w:rPr>
+          <w:rFonts w:cs="Times New Roman"/>
+          <w:color w:val="000000" w:themeColor="text1"/>
+        </w:rPr>
+        <w:t>compreender o que é a computação quântica, o seu papel e</w:t>
+      </w:r>
+      <w:r>
+        <w:rPr>
+          <w:rFonts w:cs="Times New Roman"/>
+          <w:color w:val="000000" w:themeColor="text1"/>
+        </w:rPr>
+        <w:t xml:space="preserve"> as possibilidades que a sua evolução pode proporcionar</w:t>
+      </w:r>
+      <w:r>
+        <w:rPr>
+          <w:rFonts w:cs="Times New Roman"/>
+        </w:rPr>
+        <w:t xml:space="preserve">; </w:t>
+      </w:r>
+    </w:p>
+    <w:p>
+      <w:pPr>
+        <w:spacing w:line="360" w:lineRule="auto"/>
+        <w:ind w:firstLine="708"/>
+        <w:jc w:val="both"/>
+        <w:rPr>
+          <w:rFonts w:cs="Times New Roman"/>
+        </w:rPr>
+      </w:pPr>
+      <w:r>
+        <w:rPr>
+          <w:rFonts w:cs="Times New Roman"/>
+        </w:rPr>
+        <w:t xml:space="preserve">Esta pesquisa justifica-se </w:t>
+      </w:r>
+      <w:r>
+        <w:rPr>
+          <w:rFonts w:cs="Times New Roman"/>
+          <w:color w:val="000000" w:themeColor="text1"/>
+        </w:rPr>
+        <w:t>nas muitas aplicações que a computação quântica pode ter em diversas áreas</w:t>
+      </w:r>
+      <w:r>
+        <w:rPr>
+          <w:rFonts w:cs="Times New Roman"/>
+          <w:color w:val="000000" w:themeColor="text1"/>
+        </w:rPr>
+        <w:t>, tais como criptografia, avanços em cirurgias</w:t>
+      </w:r>
+      <w:r>
+        <w:rPr>
+          <w:rFonts w:cs="Times New Roman"/>
+          <w:color w:val="000000" w:themeColor="text1"/>
+        </w:rPr>
+        <w:t xml:space="preserve"> </w:t>
+      </w:r>
+      <w:r>
+        <w:rPr>
+          <w:rFonts w:cs="Times New Roman"/>
+          <w:color w:val="000000" w:themeColor="text1"/>
+        </w:rPr>
+        <w:t>e melhorias de materiais</w:t>
+      </w:r>
+      <w:r>
+        <w:rPr>
+          <w:rFonts w:cs="Times New Roman"/>
+        </w:rPr>
+        <w:t>;</w:t>
+      </w:r>
+    </w:p>
+    <w:p>
+      <w:pPr>
+        <w:spacing w:line="360" w:lineRule="auto"/>
+        <w:ind w:firstLine="708"/>
+        <w:jc w:val="both"/>
+        <w:rPr>
+          <w:rFonts w:cs="Times New Roman"/>
+        </w:rPr>
+      </w:pPr>
+      <w:r>
+        <w:rPr>
+          <w:rFonts w:cs="Times New Roman"/>
+        </w:rPr>
+        <w:t xml:space="preserve">A metodologia deste trabalho é a pesquisa </w:t>
+      </w:r>
+      <w:r>
+        <w:rPr>
+          <w:rFonts w:cs="Times New Roman"/>
+        </w:rPr>
+        <w:t>exploratória</w:t>
+      </w:r>
+      <w:r>
+        <w:rPr>
+          <w:rFonts w:cs="Times New Roman"/>
+        </w:rPr>
+        <w:t xml:space="preserve">, tendo como coleta de dados o levantamento bibliográfico. </w:t>
+      </w:r>
+      <w:r>
+        <w:rPr>
+          <w:rFonts w:cs="Times New Roman"/>
+        </w:rPr>
+        <w:t xml:space="preserve"> </w:t>
+      </w:r>
+    </w:p>
+    <w:p>
+      <w:pPr>
         <w:pStyle w:val="TituloRESUMO"/>
         <w:spacing w:before="0" w:after="200" w:line="360" w:lineRule="auto"/>
         <w:jc w:val="both"/>
         <w:rPr>
           <w:rFonts w:ascii="Times New Roman" w:hAnsi="Times New Roman" w:cs="Times New Roman"/>
-          <w:sz w:val="24"/>
-        </w:rPr>
-      </w:pPr>
-      <w:r>
-        <w:rPr>
-          <w:rFonts w:cs="Times New Roman"/>
-          <w:color w:val="FF0000"/>
-          <w:highlight w:val="yellow"/>
-        </w:rPr>
-        <w:t xml:space="preserve">A introdução deve ter </w:t>
-      </w:r>
-      <w:r>
-        <w:rPr>
-          <w:rFonts w:cs="Times New Roman"/>
-          <w:color w:val="FF0000"/>
-          <w:highlight w:val="yellow"/>
-        </w:rPr>
-        <w:t xml:space="preserve">somente estes </w:t>
-      </w:r>
-      <w:r>
-        <w:rPr>
-          <w:rFonts w:cs="Times New Roman"/>
-          <w:color w:val="FF0000"/>
-          <w:highlight w:val="yellow"/>
-        </w:rPr>
-        <w:t>5 parágrafo</w:t>
-      </w:r>
-      <w:r>
-        <w:rPr>
-          <w:rFonts w:cs="Times New Roman"/>
-          <w:color w:val="FF0000"/>
-          <w:highlight w:val="yellow"/>
-        </w:rPr>
-        <w:t>s, abaixo</w:t>
-      </w:r>
-      <w:r>
-        <w:rPr>
-          <w:rFonts w:cs="Times New Roman"/>
-          <w:color w:val="FF0000"/>
-          <w:highlight w:val="yellow"/>
-        </w:rPr>
-        <w:t>.</w:t>
-      </w:r>
-    </w:p>
-    <w:p>
-      <w:pPr>
-        <w:spacing w:line="360" w:lineRule="auto"/>
-        <w:ind w:firstLine="709"/>
-        <w:jc w:val="both"/>
-        <w:rPr>
-          <w:rFonts w:cs="Times New Roman"/>
-          <w:color w:val="FF0000"/>
-        </w:rPr>
-      </w:pPr>
-      <w:r>
-        <w:rPr>
-          <w:rFonts w:cs="Times New Roman"/>
-          <w:color w:val="FF0000"/>
-        </w:rPr>
-        <w:t>Neste parágrafo d</w:t>
-      </w:r>
-      <w:r>
-        <w:rPr>
-          <w:rFonts w:cs="Times New Roman"/>
-          <w:color w:val="FF0000"/>
-        </w:rPr>
-        <w:t>eve</w:t>
-      </w:r>
-      <w:r>
-        <w:rPr>
-          <w:rFonts w:cs="Times New Roman"/>
-          <w:color w:val="FF0000"/>
-        </w:rPr>
-        <w:t>-se</w:t>
-      </w:r>
-      <w:r>
-        <w:rPr>
-          <w:rFonts w:cs="Times New Roman"/>
-          <w:color w:val="FF0000"/>
-        </w:rPr>
-        <w:t xml:space="preserve"> expor a contextualização do tema, apresentando as circunstâncias</w:t>
-      </w:r>
-      <w:r>
-        <w:rPr>
-          <w:rFonts w:cs="Times New Roman"/>
-          <w:color w:val="FF0000"/>
-        </w:rPr>
-        <w:t>/problema/questão</w:t>
-      </w:r>
-      <w:r>
-        <w:rPr>
-          <w:rFonts w:cs="Times New Roman"/>
-          <w:color w:val="FF0000"/>
-        </w:rPr>
-        <w:t xml:space="preserve"> e o contexto do tema escolhido de forma fundamentada em teóricos. </w:t>
-      </w:r>
-    </w:p>
-    <w:p>
-      <w:pPr>
-        <w:spacing w:line="360" w:lineRule="auto"/>
-        <w:ind w:firstLine="709"/>
-        <w:jc w:val="both"/>
-        <w:rPr>
-          <w:rFonts w:cs="Times New Roman"/>
-        </w:rPr>
-      </w:pPr>
-      <w:r>
-        <w:rPr>
-          <w:rFonts w:cs="Times New Roman"/>
-        </w:rPr>
-        <w:lastRenderedPageBreak/>
-        <w:t xml:space="preserve">O presente estudo delimita-se a </w:t>
-      </w:r>
-      <w:r>
-        <w:rPr>
-          <w:rFonts w:cs="Times New Roman"/>
-        </w:rPr>
-        <w:t xml:space="preserve">compreensão da computação quântica, </w:t>
-      </w:r>
-      <w:r>
-        <w:rPr>
-          <w:rFonts w:cs="Times New Roman"/>
-        </w:rPr>
-        <w:t>explicando as características, desafios e</w:t>
-      </w:r>
-      <w:r>
-        <w:rPr>
-          <w:rFonts w:cs="Times New Roman"/>
-        </w:rPr>
-        <w:t xml:space="preserve"> o</w:t>
-      </w:r>
-      <w:r>
-        <w:rPr>
-          <w:rFonts w:cs="Times New Roman"/>
-        </w:rPr>
-        <w:t xml:space="preserve"> impacto no mundo at</w:t>
-      </w:r>
-      <w:r>
-        <w:rPr>
-          <w:rFonts w:cs="Times New Roman"/>
-        </w:rPr>
-        <w:t>ual</w:t>
-      </w:r>
-      <w:r>
-        <w:rPr>
-          <w:rFonts w:cs="Times New Roman"/>
-        </w:rPr>
-        <w:t>, e em aprender como um computador quântico funciona</w:t>
-      </w:r>
-      <w:r>
-        <w:rPr>
-          <w:rFonts w:cs="Times New Roman"/>
-        </w:rPr>
-        <w:t xml:space="preserve">; </w:t>
-      </w:r>
-    </w:p>
-    <w:p>
-      <w:pPr>
-        <w:spacing w:line="360" w:lineRule="auto"/>
-        <w:ind w:firstLine="708"/>
-        <w:jc w:val="both"/>
-        <w:rPr>
-          <w:rFonts w:cs="Times New Roman"/>
-        </w:rPr>
-      </w:pPr>
-      <w:r>
-        <w:rPr>
-          <w:rFonts w:cs="Times New Roman"/>
-        </w:rPr>
-        <w:t xml:space="preserve">O objetivo geral é </w:t>
-      </w:r>
-      <w:r>
-        <w:rPr>
-          <w:rFonts w:cs="Times New Roman"/>
-          <w:color w:val="000000" w:themeColor="text1"/>
-        </w:rPr>
-        <w:t>compreender o que é a computação quântica, o seu papel e</w:t>
-      </w:r>
-      <w:r>
-        <w:rPr>
-          <w:rFonts w:cs="Times New Roman"/>
-          <w:color w:val="000000" w:themeColor="text1"/>
-        </w:rPr>
-        <w:t xml:space="preserve"> as possibilidades que a sua evolução pode proporcionar</w:t>
-      </w:r>
-      <w:r>
-        <w:rPr>
-          <w:rFonts w:cs="Times New Roman"/>
-        </w:rPr>
-        <w:t xml:space="preserve">; </w:t>
-      </w:r>
-    </w:p>
-    <w:p>
-      <w:pPr>
-        <w:spacing w:line="360" w:lineRule="auto"/>
-        <w:ind w:firstLine="708"/>
-        <w:jc w:val="both"/>
-        <w:rPr>
-          <w:rFonts w:cs="Times New Roman"/>
-        </w:rPr>
-      </w:pPr>
-      <w:r>
-        <w:rPr>
-          <w:rFonts w:cs="Times New Roman"/>
-        </w:rPr>
-        <w:t xml:space="preserve">Esta pesquisa justifica-se </w:t>
-      </w:r>
-      <w:r>
-        <w:rPr>
-          <w:rFonts w:cs="Times New Roman"/>
-          <w:color w:val="000000" w:themeColor="text1"/>
-        </w:rPr>
-        <w:t>nas muitas aplicações que a computação quântica pode ter em diversas áreas</w:t>
-      </w:r>
-      <w:r>
-        <w:rPr>
-          <w:rFonts w:cs="Times New Roman"/>
-          <w:color w:val="000000" w:themeColor="text1"/>
-        </w:rPr>
-        <w:t>, tais como criptografia, avanços em cirurgias</w:t>
-      </w:r>
-      <w:r>
-        <w:rPr>
-          <w:rFonts w:cs="Times New Roman"/>
-          <w:color w:val="000000" w:themeColor="text1"/>
-        </w:rPr>
-        <w:t xml:space="preserve"> </w:t>
-      </w:r>
-      <w:r>
-        <w:rPr>
-          <w:rFonts w:cs="Times New Roman"/>
-          <w:color w:val="000000" w:themeColor="text1"/>
-        </w:rPr>
-        <w:t>e melhorias de materiais</w:t>
-      </w:r>
-      <w:r>
-        <w:rPr>
-          <w:rFonts w:cs="Times New Roman"/>
-        </w:rPr>
-        <w:t>;</w:t>
-      </w:r>
-    </w:p>
-    <w:p>
-      <w:pPr>
-        <w:spacing w:line="360" w:lineRule="auto"/>
-        <w:ind w:firstLine="708"/>
-        <w:jc w:val="both"/>
-        <w:rPr>
-          <w:rFonts w:cs="Times New Roman"/>
-        </w:rPr>
-      </w:pPr>
-      <w:r>
-        <w:rPr>
-          <w:rFonts w:cs="Times New Roman"/>
-        </w:rPr>
-        <w:t xml:space="preserve">A metodologia deste trabalho é a pesquisa </w:t>
-      </w:r>
-      <w:r>
-        <w:rPr>
-          <w:rFonts w:cs="Times New Roman"/>
-        </w:rPr>
-        <w:t>exploratória</w:t>
-      </w:r>
-      <w:r>
-        <w:rPr>
-          <w:rFonts w:cs="Times New Roman"/>
-        </w:rPr>
-        <w:t xml:space="preserve">, tendo como coleta de dados o levantamento bibliográfico. </w:t>
-      </w:r>
-      <w:r>
-        <w:rPr>
-          <w:rFonts w:cs="Times New Roman"/>
-        </w:rPr>
-        <w:t xml:space="preserve"> </w:t>
-      </w:r>
-    </w:p>
-    <w:p>
-      <w:pPr>
-        <w:pStyle w:val="TituloRESUMO"/>
-        <w:spacing w:before="0" w:after="200" w:line="360" w:lineRule="auto"/>
-        <w:jc w:val="both"/>
-        <w:rPr>
-          <w:rFonts w:ascii="Times New Roman" w:hAnsi="Times New Roman" w:cs="Times New Roman"/>
           <w:color w:val="FF0000"/>
           <w:sz w:val="24"/>
         </w:rPr>
@@ -1276,11 +1139,39 @@
         <w:t xml:space="preserve"> </w:t>
       </w:r>
       <w:r>
-        <w:t xml:space="preserve">nos computadores normais os bits podem ser 0 ou 1, já em computadores </w:t>
-      </w:r>
-      <w:r>
+        <w:t>nos computadores normais os bits podem ser 0 ou 1, já em computadores quânticos uma propriedade faz com que os qubits podem ser 0 e 1 ao mesmo tempo, dando muito mais velocidade na resolução de problemas complexos.</w:t>
+      </w:r>
+    </w:p>
+    <w:p>
+      <w:pPr>
+        <w:pStyle w:val="Textonormal"/>
+        <w:spacing w:line="360" w:lineRule="auto"/>
+        <w:ind w:firstLine="709"/>
+        <w:jc w:val="both"/>
+      </w:pPr>
+      <w:r>
+        <w:rPr>
+          <w:b/>
+        </w:rPr>
         <w:lastRenderedPageBreak/>
-        <w:t>quânticos uma propriedade faz com que os qubits podem ser 0 e 1 ao mesmo tempo, dando muito mais velocidade na resolução de problemas complexos.</w:t>
+        <w:t xml:space="preserve">Entrelaçamento: </w:t>
+      </w:r>
+      <w:r>
+        <w:t>é uma propriedade muito poderosa da computação quântica. Qubits entrelaçados ficam conectados de tal forma que o estado de um qubit afeta o estado do outro</w:t>
+      </w:r>
+      <w:proofErr w:type="gramStart"/>
+      <w:r>
+        <w:t>,</w:t>
+      </w:r>
+      <w:r>
+        <w:t xml:space="preserve"> ,</w:t>
+      </w:r>
+      <w:proofErr w:type="gramEnd"/>
+      <w:r>
+        <w:t xml:space="preserve"> mesmo que estejam a grandes distâncias. Essa ação permite a transmissão de informações com agilidade e eficiência. </w:t>
+      </w:r>
+      <w:r>
+        <w:t>(BASTOS, 2024)</w:t>
       </w:r>
     </w:p>
     <w:p>
@@ -1294,41 +1185,33 @@
         <w:rPr>
           <w:b/>
         </w:rPr>
-        <w:t xml:space="preserve">Entrelaçamento: </w:t>
-      </w:r>
-      <w:r>
-        <w:t>é uma propriedade muito poderosa da computação quântica. Qubits entrelaçados ficam conectados de tal forma que o estado de um qubit afeta o estado do outro</w:t>
-      </w:r>
-      <w:proofErr w:type="gramStart"/>
-      <w:r>
-        <w:t>,</w:t>
-      </w:r>
-      <w:r>
-        <w:t xml:space="preserve"> ,</w:t>
-      </w:r>
-      <w:proofErr w:type="gramEnd"/>
-      <w:r>
-        <w:t xml:space="preserve"> mesmo que estejam a grandes distâncias. Essa ação permite a transmissão de informações com agilidade e eficiência. </w:t>
-      </w:r>
-      <w:r>
-        <w:t>(BASTOS, 2024)</w:t>
+        <w:t xml:space="preserve">Interferência: </w:t>
+      </w:r>
+      <w:r>
+        <w:t>A computação quântica também utiliza a interferência para aprimorar a exatidão dos cálculos. A interferência quântica contribui para fortalecer os resultados corretos e eliminar os erros, permitindo que o computador quântico obtenha a resposta não apenas de forma rápida, mas também com confiança na precisão da informação.</w:t>
       </w:r>
     </w:p>
     <w:p>
       <w:pPr>
         <w:pStyle w:val="Textonormal"/>
         <w:spacing w:line="360" w:lineRule="auto"/>
-        <w:ind w:firstLine="709"/>
-        <w:jc w:val="both"/>
-      </w:pPr>
-      <w:r>
+        <w:jc w:val="both"/>
+      </w:pPr>
+    </w:p>
+    <w:p>
+      <w:pPr>
+        <w:pStyle w:val="Textonormal"/>
+        <w:spacing w:line="360" w:lineRule="auto"/>
+        <w:jc w:val="both"/>
         <w:rPr>
           <w:b/>
         </w:rPr>
-        <w:t xml:space="preserve">Interferência: </w:t>
-      </w:r>
-      <w:r>
-        <w:t>A computação quântica também utiliza a interferência para aprimorar a exatidão dos cálculos. A interferência quântica contribui para fortalecer os resultados corretos e eliminar os erros, permitindo que o computador quântico obtenha a resposta não apenas de forma rápida, mas também com confiança na precisão da informação.</w:t>
+      </w:pPr>
+      <w:r>
+        <w:rPr>
+          <w:b/>
+        </w:rPr>
+        <w:t>DESAFIOS E LIMITAÇÕES DA COMPUTAÇÃO QUÂNTICA</w:t>
       </w:r>
     </w:p>
     <w:p>
@@ -1337,21 +1220,61 @@
         <w:spacing w:line="360" w:lineRule="auto"/>
         <w:jc w:val="both"/>
       </w:pPr>
+      <w:r>
+        <w:rPr>
+          <w:b/>
+        </w:rPr>
+        <w:tab/>
+      </w:r>
+      <w:r>
+        <w:t>A utilização da computação quântica pode ser usada na resolução de problemas como nunca antes, mas como toda inovação emergente, ela também vem com seus próprios a serem superados visando sua melhor performance, tais como:</w:t>
+      </w:r>
     </w:p>
     <w:p>
       <w:pPr>
         <w:pStyle w:val="Textonormal"/>
         <w:spacing w:line="360" w:lineRule="auto"/>
         <w:jc w:val="both"/>
+      </w:pPr>
+      <w:r>
+        <w:tab/>
+      </w:r>
+      <w:r>
         <w:rPr>
           <w:b/>
         </w:rPr>
-      </w:pPr>
+        <w:t xml:space="preserve">Estabilidade: </w:t>
+      </w:r>
+      <w:r>
+        <w:t xml:space="preserve">Os qubits, base do tema deste trabalho, possuem baixa estabilidade e são facilmente suscetíveis a fatores externos, como </w:t>
+      </w:r>
+      <w:r>
+        <w:t>mudanças de temperatura ou radiação</w:t>
+      </w:r>
+      <w:r>
+        <w:t>, e isso faz com que eles cometam erros.</w:t>
+      </w:r>
+    </w:p>
+    <w:p>
+      <w:pPr>
+        <w:pStyle w:val="Textonormal"/>
+        <w:spacing w:line="360" w:lineRule="auto"/>
+        <w:jc w:val="both"/>
+      </w:pPr>
+      <w:r>
+        <w:tab/>
+      </w:r>
       <w:r>
         <w:rPr>
           <w:b/>
         </w:rPr>
-        <w:t>DESAFIOS E LIMITAÇÕES DA COMPUTAÇÃO QUÂNTICA</w:t>
+        <w:t xml:space="preserve">Escalabilidade: </w:t>
+      </w:r>
+      <w:r>
+        <w:t xml:space="preserve">Para problemas de grande escala, apenas algumas dezenas ou centenas de qubits (a quantidade que as máquinas atuais conseguem ter) não são suficientes e é preciso evoluir esse campo para possibilitar o uso de milhares ou até milhões </w:t>
+      </w:r>
+      <w:r>
+        <w:t>desses componentes.</w:t>
       </w:r>
     </w:p>
     <w:p>
@@ -1361,13 +1284,35 @@
         <w:jc w:val="both"/>
       </w:pPr>
       <w:r>
+        <w:tab/>
+      </w:r>
+      <w:r>
         <w:rPr>
           <w:b/>
         </w:rPr>
+        <w:t>Construção e Manutenção:</w:t>
+      </w:r>
+      <w:r>
+        <w:t xml:space="preserve"> Com o primeiro problema apresentado em mente, fica óbvio que as máquinas que possuem qubits precisam de uma infraestrutura muito específica, difícil e consequentemente cara, dificultando a expansão tecnológica em larga escala.</w:t>
+      </w:r>
+    </w:p>
+    <w:p>
+      <w:pPr>
+        <w:pStyle w:val="Textonormal"/>
+        <w:spacing w:line="360" w:lineRule="auto"/>
+        <w:jc w:val="both"/>
+      </w:pPr>
+      <w:r>
         <w:tab/>
       </w:r>
       <w:r>
-        <w:t>A utilização da computação quântica pode ser usada na resolução de problemas como nunca antes, mas como toda inovação emergente, ela também vem com seus próprios a serem superados visando sua melhor performance, tais como:</w:t>
+        <w:rPr>
+          <w:b/>
+        </w:rPr>
+        <w:t xml:space="preserve">Adaptação: </w:t>
+      </w:r>
+      <w:r>
+        <w:t>O leque de opções que os qubits abrangem ultrapassa as da programação comum com bits (0 ou 1) e isso requer a especialização de profissionais que pensem de maneira correta diante desse novo passo a ser dado.</w:t>
       </w:r>
     </w:p>
     <w:p>
@@ -1376,23 +1321,63 @@
         <w:spacing w:line="360" w:lineRule="auto"/>
         <w:jc w:val="both"/>
       </w:pPr>
-      <w:r>
+    </w:p>
+    <w:p>
+      <w:pPr>
+        <w:pStyle w:val="Textonormal"/>
+        <w:spacing w:line="360" w:lineRule="auto"/>
+        <w:jc w:val="both"/>
+        <w:rPr>
+          <w:b/>
+        </w:rPr>
+      </w:pPr>
+      <w:r>
+        <w:rPr>
+          <w:b/>
+        </w:rPr>
+        <w:t xml:space="preserve">HARDWARE E SOFTWARE </w:t>
+      </w:r>
+      <w:r>
+        <w:rPr>
+          <w:b/>
+        </w:rPr>
+        <w:t>DE UM COMPUTADOR QUÂNTICO</w:t>
+      </w:r>
+    </w:p>
+    <w:p>
+      <w:pPr>
+        <w:pStyle w:val="Textonormal"/>
+        <w:spacing w:line="360" w:lineRule="auto"/>
+        <w:jc w:val="both"/>
+      </w:pPr>
+      <w:r>
+        <w:rPr>
+          <w:b/>
+        </w:rPr>
         <w:tab/>
       </w:r>
       <w:r>
+        <w:t>O hardware quântico possui três componentes principais.</w:t>
+      </w:r>
+    </w:p>
+    <w:p>
+      <w:pPr>
+        <w:pStyle w:val="Textonormal"/>
+        <w:spacing w:line="360" w:lineRule="auto"/>
+        <w:jc w:val="both"/>
+      </w:pPr>
+      <w:r>
+        <w:lastRenderedPageBreak/>
+        <w:tab/>
+      </w:r>
+      <w:r>
         <w:rPr>
           <w:b/>
         </w:rPr>
-        <w:t xml:space="preserve">Estabilidade: </w:t>
-      </w:r>
-      <w:r>
-        <w:t xml:space="preserve">Os qubits, base do tema deste trabalho, possuem baixa estabilidade e são facilmente suscetíveis a fatores externos, como </w:t>
-      </w:r>
-      <w:r>
-        <w:t>mudanças de temperatura ou radiação</w:t>
-      </w:r>
-      <w:r>
-        <w:t>, e isso faz com que eles cometam erros.</w:t>
+        <w:t xml:space="preserve">Plano de dados quânticos: </w:t>
+      </w:r>
+      <w:r>
+        <w:t>É a essência de um computador quântico e inclui os bits quânticos físicos e as estruturas necessárias para mantê-los no lugar.</w:t>
       </w:r>
     </w:p>
     <w:p>
@@ -1408,13 +1393,19 @@
         <w:rPr>
           <w:b/>
         </w:rPr>
-        <w:t xml:space="preserve">Escalabilidade: </w:t>
-      </w:r>
-      <w:r>
-        <w:t xml:space="preserve">Para problemas de grande escala, apenas algumas dezenas ou centenas de qubits (a quantidade que as máquinas atuais conseguem ter) não são suficientes e é preciso evoluir esse campo para possibilitar o uso de milhares ou até milhões </w:t>
-      </w:r>
-      <w:r>
-        <w:t>desses componentes.</w:t>
+        <w:t xml:space="preserve">Plano de controle e medição: </w:t>
+      </w:r>
+      <w:r>
+        <w:t>Converte os sinais digitais em sinais analógicos ou de controle de ondas. Os sinais analógicos executam as opera</w:t>
+      </w:r>
+      <w:r>
+        <w:t>ções</w:t>
+      </w:r>
+      <w:r>
+        <w:t xml:space="preserve"> nos bits quânticos do plano de dados quânticos</w:t>
+      </w:r>
+      <w:r>
+        <w:t>.</w:t>
       </w:r>
     </w:p>
     <w:p>
@@ -1430,10 +1421,31 @@
         <w:rPr>
           <w:b/>
         </w:rPr>
-        <w:t>Construção e Manutenção:</w:t>
-      </w:r>
-      <w:r>
-        <w:t xml:space="preserve"> Com o primeiro problema apresentado em mente, fica óbvio que as máquinas que possuem qubits precisam de uma infraestrutura muito específica, difícil e consequentemente cara, dificultando a expansão tecnológica em larga escala.</w:t>
+        <w:t xml:space="preserve">Plano de processador de controle e processador host: </w:t>
+      </w:r>
+      <w:r>
+        <w:t>O</w:t>
+      </w:r>
+      <w:r>
+        <w:rPr>
+          <w:b/>
+        </w:rPr>
+        <w:t xml:space="preserve"> </w:t>
+      </w:r>
+      <w:r>
+        <w:t>plano</w:t>
+      </w:r>
+      <w:r>
+        <w:rPr>
+          <w:b/>
+        </w:rPr>
+        <w:t xml:space="preserve"> </w:t>
+      </w:r>
+      <w:r>
+        <w:t>processador de controle implementa o algoritmo quântico ou a sequência de operações. O processador host interage com o software quântico e fornece um sinal digital ou uma sequência de bits clássicos par</w:t>
+      </w:r>
+      <w:r>
+        <w:t>a o plano de controle e medição.</w:t>
       </w:r>
     </w:p>
     <w:p>
@@ -1449,10 +1461,19 @@
         <w:rPr>
           <w:b/>
         </w:rPr>
-        <w:t xml:space="preserve">Adaptação: </w:t>
-      </w:r>
-      <w:r>
-        <w:t>O leque de opções que os qubits abrangem ultrapassa as da programação comum com bits (0 ou 1) e isso requer a especialização de profissionais que pensem de maneira correta diante desse novo passo a ser dado.</w:t>
+        <w:t>Software quântico</w:t>
+      </w:r>
+      <w:r>
+        <w:rPr>
+          <w:b/>
+        </w:rPr>
+        <w:t xml:space="preserve">: </w:t>
+      </w:r>
+      <w:r>
+        <w:t>O s</w:t>
+      </w:r>
+      <w:r>
+        <w:t>oftware quântico implementa algoritmos quânticos exclusivos usando circuitos quânticos. Um circuito quântico é uma rotina de computação que define uma série de operações quânticas lógicas nos bits quânticos subjacentes. Os desenvolvedores podem usar várias ferramentas e bibliotecas de desenvolvimento de software para programar código de algoritmos quânticos.</w:t>
       </w:r>
     </w:p>
     <w:p>
@@ -1461,340 +1482,162 @@
         <w:spacing w:line="360" w:lineRule="auto"/>
         <w:jc w:val="both"/>
       </w:pPr>
+      <w:r>
+        <w:tab/>
+      </w:r>
+      <w:r>
+        <w:rPr>
+          <w:b/>
+        </w:rPr>
+        <w:t xml:space="preserve">Exemplos de softwares quânticos: </w:t>
+      </w:r>
+      <w:r>
+        <w:t>O software de computação quântica pode ser categorizado em vários tipos principais, cada um desempenhando um papel distinto no eco</w:t>
+      </w:r>
+      <w:r>
+        <w:t>ssistema de computação quântica.</w:t>
+      </w:r>
     </w:p>
     <w:p>
       <w:pPr>
         <w:pStyle w:val="Textonormal"/>
         <w:spacing w:line="360" w:lineRule="auto"/>
         <w:jc w:val="both"/>
+      </w:pPr>
+      <w:r>
+        <w:tab/>
+      </w:r>
+      <w:r>
         <w:rPr>
           <w:b/>
         </w:rPr>
-      </w:pPr>
+        <w:t>Algoritmos Quânticos:</w:t>
+      </w:r>
+      <w:r>
+        <w:t xml:space="preserve"> São o núcleo do software quântico, consistindo em algoritmos projetados para rodar em computadores quânticos. Alguns exemplos são: Algoritmo de </w:t>
+      </w:r>
+      <w:proofErr w:type="spellStart"/>
+      <w:r>
+        <w:t>Shor</w:t>
+      </w:r>
+      <w:proofErr w:type="spellEnd"/>
+      <w:r>
+        <w:t xml:space="preserve">, o Algoritmo de </w:t>
+      </w:r>
+      <w:proofErr w:type="spellStart"/>
+      <w:r>
+        <w:t>Grover</w:t>
+      </w:r>
+      <w:proofErr w:type="spellEnd"/>
+      <w:r>
+        <w:t xml:space="preserve"> e o QAOA.</w:t>
+      </w:r>
+    </w:p>
+    <w:p>
+      <w:pPr>
+        <w:pStyle w:val="Textonormal"/>
+        <w:spacing w:line="360" w:lineRule="auto"/>
+        <w:jc w:val="both"/>
+      </w:pPr>
+      <w:r>
+        <w:tab/>
+      </w:r>
       <w:r>
         <w:rPr>
           <w:b/>
         </w:rPr>
+        <w:t>Linguagens de Programação Quântica:</w:t>
+      </w:r>
+      <w:r>
+        <w:t xml:space="preserve"> Linguagens de programação especializadas foram desenvolvidas para escrever e implementar algoritmos quânticos. Alguns exemplos são: </w:t>
+      </w:r>
+      <w:proofErr w:type="spellStart"/>
+      <w:r>
+        <w:t>Qiskit</w:t>
+      </w:r>
+      <w:proofErr w:type="spellEnd"/>
+      <w:r>
+        <w:t xml:space="preserve">, </w:t>
+      </w:r>
+      <w:proofErr w:type="spellStart"/>
+      <w:r>
+        <w:t>Cirq</w:t>
+      </w:r>
+      <w:proofErr w:type="spellEnd"/>
+      <w:r>
+        <w:t xml:space="preserve"> e o Q#.</w:t>
+      </w:r>
+    </w:p>
+    <w:p>
+      <w:pPr>
+        <w:pStyle w:val="Textonormal"/>
+        <w:spacing w:line="360" w:lineRule="auto"/>
+        <w:jc w:val="both"/>
+      </w:pPr>
+      <w:r>
+        <w:tab/>
+        <w:t xml:space="preserve">O processador quântico é o coração de um computador quântico, </w:t>
+      </w:r>
+      <w:r>
+        <w:t xml:space="preserve">é o local </w:t>
+      </w:r>
+      <w:r>
+        <w:t xml:space="preserve">onde as computações quânticas realmente ocorrem. Processadores quânticos normalmente consistem em matrizes de </w:t>
+      </w:r>
+      <w:proofErr w:type="spellStart"/>
+      <w:r>
+        <w:t>qubits</w:t>
+      </w:r>
+      <w:proofErr w:type="spellEnd"/>
+      <w:r>
+        <w:t xml:space="preserve"> que interagem entre si para resolver problemas complexos.</w:t>
+      </w:r>
+    </w:p>
+    <w:p>
+      <w:pPr>
+        <w:pStyle w:val="Textonormal"/>
+        <w:spacing w:line="360" w:lineRule="auto"/>
+        <w:jc w:val="both"/>
+      </w:pPr>
+    </w:p>
+    <w:p>
+      <w:pPr>
+        <w:pStyle w:val="Textonormal"/>
+        <w:spacing w:line="360" w:lineRule="auto"/>
+        <w:jc w:val="both"/>
+      </w:pPr>
+      <w:r>
+        <w:t>Esses processadores</w:t>
+      </w:r>
+      <w:r>
+        <w:t>, como na figura 1,</w:t>
+      </w:r>
+      <w:r>
+        <w:t xml:space="preserve"> são projetados para manter a coerência quântica e minimizar erros. Um proc</w:t>
+      </w:r>
+      <w:r>
+        <w:t>essador quântico deve</w:t>
+      </w:r>
+      <w:r>
+        <w:t xml:space="preserve"> manipular </w:t>
+      </w:r>
+      <w:r>
+        <w:t xml:space="preserve">os </w:t>
+      </w:r>
+      <w:proofErr w:type="spellStart"/>
+      <w:r>
+        <w:t>qubits</w:t>
+      </w:r>
+      <w:proofErr w:type="spellEnd"/>
+      <w:r>
+        <w:t xml:space="preserve"> com altíssima precisão</w:t>
+      </w:r>
+      <w:r>
+        <w:t xml:space="preserve">, </w:t>
+      </w:r>
+      <w:r>
         <w:lastRenderedPageBreak/>
-        <w:t xml:space="preserve">HARDWARE E SOFTWARE </w:t>
-      </w:r>
-      <w:r>
-        <w:rPr>
-          <w:b/>
-        </w:rPr>
-        <w:t>DE UM COMPUTADOR QUÂNTICO</w:t>
-      </w:r>
-    </w:p>
-    <w:p>
-      <w:pPr>
-        <w:pStyle w:val="Textonormal"/>
-        <w:spacing w:line="360" w:lineRule="auto"/>
-        <w:jc w:val="both"/>
-      </w:pPr>
-      <w:r>
-        <w:rPr>
-          <w:b/>
-        </w:rPr>
-        <w:tab/>
-      </w:r>
-      <w:r>
-        <w:t>O hardware quântico possui três componentes principais.</w:t>
-      </w:r>
-    </w:p>
-    <w:p>
-      <w:pPr>
-        <w:pStyle w:val="Textonormal"/>
-        <w:spacing w:line="360" w:lineRule="auto"/>
-        <w:jc w:val="both"/>
-      </w:pPr>
-      <w:r>
-        <w:tab/>
-      </w:r>
-      <w:r>
-        <w:rPr>
-          <w:b/>
-        </w:rPr>
-        <w:t xml:space="preserve">Plano de dados quânticos: </w:t>
-      </w:r>
-      <w:r>
-        <w:t>É a essência de um computador quântico e inclui os bits quânticos físicos e as estruturas necessárias para mantê-los no lugar.</w:t>
-      </w:r>
-    </w:p>
-    <w:p>
-      <w:pPr>
-        <w:pStyle w:val="Textonormal"/>
-        <w:spacing w:line="360" w:lineRule="auto"/>
-        <w:jc w:val="both"/>
-      </w:pPr>
-      <w:r>
-        <w:tab/>
-      </w:r>
-      <w:r>
-        <w:rPr>
-          <w:b/>
-        </w:rPr>
-        <w:t xml:space="preserve">Plano de controle e medição: </w:t>
-      </w:r>
-      <w:r>
-        <w:t>Converte os sinais digitais em sinais analógicos ou de controle de ondas. Os sinais analógicos executam as opera</w:t>
-      </w:r>
-      <w:r>
-        <w:t>ções</w:t>
-      </w:r>
-      <w:r>
-        <w:t xml:space="preserve"> nos bits quânticos do plano de dados quânticos</w:t>
-      </w:r>
-      <w:r>
-        <w:t>.</w:t>
-      </w:r>
-    </w:p>
-    <w:p>
-      <w:pPr>
-        <w:pStyle w:val="Textonormal"/>
-        <w:spacing w:line="360" w:lineRule="auto"/>
-        <w:jc w:val="both"/>
-      </w:pPr>
-      <w:r>
-        <w:tab/>
-      </w:r>
-      <w:r>
-        <w:rPr>
-          <w:b/>
-        </w:rPr>
-        <w:t xml:space="preserve">Plano de processador de controle e processador host: </w:t>
-      </w:r>
-      <w:r>
-        <w:t>O</w:t>
-      </w:r>
-      <w:r>
-        <w:rPr>
-          <w:b/>
-        </w:rPr>
-        <w:t xml:space="preserve"> </w:t>
-      </w:r>
-      <w:r>
-        <w:t>plano</w:t>
-      </w:r>
-      <w:r>
-        <w:rPr>
-          <w:b/>
-        </w:rPr>
-        <w:t xml:space="preserve"> </w:t>
-      </w:r>
-      <w:r>
-        <w:t>processador de controle implementa o algoritmo quântico ou a sequência de operações. O processador host interage com o software quântico e fornece um sinal digital ou uma sequência de bits clássicos par</w:t>
-      </w:r>
-      <w:r>
-        <w:t>a o plano de controle e medição.</w:t>
-      </w:r>
-    </w:p>
-    <w:p>
-      <w:pPr>
-        <w:pStyle w:val="Textonormal"/>
-        <w:spacing w:line="360" w:lineRule="auto"/>
-        <w:jc w:val="both"/>
-      </w:pPr>
-      <w:r>
-        <w:tab/>
-      </w:r>
-      <w:r>
-        <w:rPr>
-          <w:b/>
-        </w:rPr>
-        <w:t>Software quântico</w:t>
-      </w:r>
-      <w:r>
-        <w:rPr>
-          <w:b/>
-        </w:rPr>
-        <w:t xml:space="preserve">: </w:t>
-      </w:r>
-      <w:r>
-        <w:t>O s</w:t>
-      </w:r>
-      <w:r>
-        <w:t>oftware quântico implementa algoritmos quânticos exclusivos usando circuitos quânticos. Um circuito quântico é uma rotina de computação que define uma série de operações quânticas lógicas nos bits quânticos subjacentes. Os desenvolvedores podem usar várias ferramentas e bibliotecas de desenvolvimento de software para programar código de algoritmos quânticos.</w:t>
-      </w:r>
-    </w:p>
-    <w:p>
-      <w:pPr>
-        <w:pStyle w:val="Textonormal"/>
-        <w:spacing w:line="360" w:lineRule="auto"/>
-        <w:jc w:val="both"/>
-      </w:pPr>
-      <w:r>
-        <w:tab/>
-      </w:r>
-      <w:r>
-        <w:rPr>
-          <w:b/>
-        </w:rPr>
-        <w:t xml:space="preserve">Exemplos de softwares quânticos: </w:t>
-      </w:r>
-      <w:r>
-        <w:t>O software de computação quântica pode ser categorizado em vários tipos principais, cada um desempenhando um papel distinto no eco</w:t>
-      </w:r>
-      <w:r>
-        <w:t>ssistema de computação quântica.</w:t>
-      </w:r>
-    </w:p>
-    <w:p>
-      <w:pPr>
-        <w:pStyle w:val="Textonormal"/>
-        <w:spacing w:line="360" w:lineRule="auto"/>
-        <w:jc w:val="both"/>
-      </w:pPr>
-      <w:r>
-        <w:tab/>
-      </w:r>
-      <w:r>
-        <w:rPr>
-          <w:b/>
-        </w:rPr>
-        <w:t>Algoritmos Quânticos:</w:t>
-      </w:r>
-      <w:r>
-        <w:t xml:space="preserve"> São o núcleo do software quântico, consistindo em algoritmos projetados para rodar em co</w:t>
-      </w:r>
-      <w:r>
-        <w:t xml:space="preserve">mputadores quânticos. Alguns exemplos são: Algoritmo de </w:t>
-      </w:r>
-      <w:proofErr w:type="spellStart"/>
-      <w:r>
-        <w:t>Shor</w:t>
-      </w:r>
-      <w:proofErr w:type="spellEnd"/>
-      <w:r>
-        <w:t xml:space="preserve">, o Algoritmo de </w:t>
-      </w:r>
-      <w:proofErr w:type="spellStart"/>
-      <w:r>
-        <w:t>Grover</w:t>
-      </w:r>
-      <w:proofErr w:type="spellEnd"/>
-      <w:r>
-        <w:t xml:space="preserve"> e o </w:t>
-      </w:r>
-      <w:r>
-        <w:t>QAOA</w:t>
-      </w:r>
-      <w:r>
-        <w:t>.</w:t>
-      </w:r>
-    </w:p>
-    <w:p>
-      <w:pPr>
-        <w:pStyle w:val="Textonormal"/>
-        <w:spacing w:line="360" w:lineRule="auto"/>
-        <w:jc w:val="both"/>
-      </w:pPr>
-      <w:r>
-        <w:tab/>
-      </w:r>
-      <w:r>
-        <w:rPr>
-          <w:b/>
-        </w:rPr>
-        <w:t>Linguagens de Programação Quântica:</w:t>
-      </w:r>
-      <w:r>
-        <w:t xml:space="preserve"> Linguagens de programação especializadas foram desenvolvidas para escrever e implementar algor</w:t>
-      </w:r>
-      <w:r>
-        <w:t xml:space="preserve">itmos quânticos. Alguns exemplos são: </w:t>
-      </w:r>
-      <w:proofErr w:type="spellStart"/>
-      <w:r>
-        <w:t>Qiskit</w:t>
-      </w:r>
-      <w:proofErr w:type="spellEnd"/>
-      <w:r>
-        <w:t xml:space="preserve">, </w:t>
-      </w:r>
-      <w:proofErr w:type="spellStart"/>
-      <w:r>
-        <w:t>Cirq</w:t>
-      </w:r>
-      <w:proofErr w:type="spellEnd"/>
-      <w:r>
-        <w:t xml:space="preserve"> e o </w:t>
-      </w:r>
-      <w:r>
-        <w:t>Q#</w:t>
-      </w:r>
-      <w:r>
-        <w:t>.</w:t>
-      </w:r>
-    </w:p>
-    <w:p>
-      <w:pPr>
-        <w:pStyle w:val="Textonormal"/>
-        <w:spacing w:line="360" w:lineRule="auto"/>
-        <w:jc w:val="both"/>
-      </w:pPr>
-      <w:r>
-        <w:tab/>
-      </w:r>
-      <w:r>
-        <w:t xml:space="preserve">O processador quântico é o coração de um computador quântico, </w:t>
-      </w:r>
-      <w:r>
-        <w:t xml:space="preserve">é o local </w:t>
-      </w:r>
-      <w:r>
-        <w:t xml:space="preserve">onde as computações quânticas realmente ocorrem. Processadores quânticos normalmente consistem em matrizes de </w:t>
-      </w:r>
-      <w:proofErr w:type="spellStart"/>
-      <w:r>
-        <w:t>qubits</w:t>
-      </w:r>
-      <w:proofErr w:type="spellEnd"/>
-      <w:r>
-        <w:t xml:space="preserve"> que interagem entre si para resolver problemas complexos.</w:t>
-      </w:r>
-    </w:p>
-    <w:p>
-      <w:pPr>
-        <w:pStyle w:val="Textonormal"/>
-        <w:spacing w:line="360" w:lineRule="auto"/>
-        <w:jc w:val="both"/>
-      </w:pPr>
-    </w:p>
-    <w:p>
-      <w:pPr>
-        <w:pStyle w:val="Textonormal"/>
-        <w:spacing w:line="360" w:lineRule="auto"/>
-        <w:jc w:val="both"/>
-      </w:pPr>
-      <w:r>
-        <w:lastRenderedPageBreak/>
-        <w:t>Esses processadores</w:t>
-      </w:r>
-      <w:r>
-        <w:t>, como na figura 1,</w:t>
-      </w:r>
-      <w:r>
-        <w:t xml:space="preserve"> são projetados para manter a coerência quântica e minimizar erros. Um proc</w:t>
-      </w:r>
-      <w:r>
-        <w:t>essador quântico deve</w:t>
-      </w:r>
-      <w:r>
-        <w:t xml:space="preserve"> manipular </w:t>
-      </w:r>
-      <w:r>
-        <w:t xml:space="preserve">os </w:t>
-      </w:r>
-      <w:proofErr w:type="spellStart"/>
-      <w:r>
-        <w:t>qubits</w:t>
-      </w:r>
-      <w:proofErr w:type="spellEnd"/>
-      <w:r>
-        <w:t xml:space="preserve"> com altíssima precisão</w:t>
-      </w:r>
-      <w:r>
-        <w:t>, evitando que eles se decoam</w:t>
+        <w:t>evitando que eles se decoam</w:t>
       </w:r>
       <w:r>
         <w:t xml:space="preserve"> muito rapidamente, pois a informação quântica é muito delicada.</w:t>
@@ -2129,6 +1972,7 @@
           <w:rFonts w:ascii="Times New Roman" w:hAnsi="Times New Roman" w:cs="Times New Roman"/>
           <w:sz w:val="24"/>
         </w:rPr>
+        <w:lastRenderedPageBreak/>
         <w:t>DISCUSSÕES E RESULTADOS</w:t>
       </w:r>
       <w:r>
@@ -2246,40 +2090,6 @@
         </w:rPr>
         <w:t>CONSIDERAÇÕES FINAIS</w:t>
       </w:r>
-      <w:r>
-        <w:rPr>
-          <w:rFonts w:ascii="Times New Roman" w:hAnsi="Times New Roman" w:cs="Times New Roman"/>
-          <w:sz w:val="24"/>
-        </w:rPr>
-        <w:t xml:space="preserve"> </w:t>
-      </w:r>
-      <w:r>
-        <w:rPr>
-          <w:rFonts w:ascii="Times New Roman" w:hAnsi="Times New Roman" w:cs="Times New Roman"/>
-          <w:color w:val="FF0000"/>
-          <w:sz w:val="24"/>
-          <w:highlight w:val="yellow"/>
-        </w:rPr>
-        <w:t>(</w:t>
-      </w:r>
-      <w:r>
-        <w:rPr>
-          <w:rFonts w:ascii="Times New Roman" w:hAnsi="Times New Roman" w:cs="Times New Roman"/>
-          <w:color w:val="FF0000"/>
-          <w:sz w:val="24"/>
-          <w:highlight w:val="yellow"/>
-        </w:rPr>
-        <w:t>NÃO MUDAR ESTE TÍTULO</w:t>
-      </w:r>
-      <w:r>
-        <w:rPr>
-          <w:rFonts w:ascii="Times New Roman" w:hAnsi="Times New Roman" w:cs="Times New Roman"/>
-          <w:color w:val="FF0000"/>
-          <w:sz w:val="24"/>
-          <w:highlight w:val="yellow"/>
-        </w:rPr>
-        <w:t>)</w:t>
-      </w:r>
     </w:p>
     <w:p>
       <w:pPr>
@@ -2289,15 +2099,60 @@
         <w:jc w:val="both"/>
         <w:rPr>
           <w:rFonts w:cs="Times New Roman"/>
-          <w:color w:val="FF0000"/>
-        </w:rPr>
-      </w:pPr>
-      <w:r>
-        <w:rPr>
-          <w:rFonts w:cs="Times New Roman"/>
-          <w:color w:val="FF0000"/>
-        </w:rPr>
-        <w:t>As considerações finais devem: ter um parágrafo resumindo o trabalho que foi desenvolvido; um parágrafo com os resultados obtidos e um parágrafo sugerindo pontos não abordados e que podem dar continuidade ao trabalho realizado.</w:t>
+          <w:color w:val="000000" w:themeColor="text1"/>
+        </w:rPr>
+      </w:pPr>
+      <w:r>
+        <w:rPr>
+          <w:rFonts w:cs="Times New Roman"/>
+          <w:color w:val="000000" w:themeColor="text1"/>
+        </w:rPr>
+        <w:t xml:space="preserve">Esse trabalho sobre computação quântica abrangeu suas características principais, benefícios, problemas e software e hardware necessário para que seja possível a utilização </w:t>
+      </w:r>
+      <w:r>
+        <w:rPr>
+          <w:rFonts w:cs="Times New Roman"/>
+          <w:color w:val="000000" w:themeColor="text1"/>
+        </w:rPr>
+        <w:t>de tal tecnologia.</w:t>
+      </w:r>
+    </w:p>
+    <w:p>
+      <w:pPr>
+        <w:pStyle w:val="Textonormal"/>
+        <w:spacing w:line="360" w:lineRule="auto"/>
+        <w:ind w:firstLine="709"/>
+        <w:jc w:val="both"/>
+        <w:rPr>
+          <w:rFonts w:cs="Times New Roman"/>
+          <w:color w:val="000000" w:themeColor="text1"/>
+        </w:rPr>
+      </w:pPr>
+      <w:r>
+        <w:rPr>
+          <w:rFonts w:cs="Times New Roman"/>
+          <w:color w:val="000000" w:themeColor="text1"/>
+        </w:rPr>
+        <w:t xml:space="preserve">Como consequência da pesquisa que compôs esse trabalho, a compreensão do tema foi atingida da forma desejada e abriu portas para um maior interesse nele. </w:t>
+      </w:r>
+    </w:p>
+    <w:p>
+      <w:pPr>
+        <w:pStyle w:val="Textonormal"/>
+        <w:spacing w:line="360" w:lineRule="auto"/>
+        <w:ind w:firstLine="709"/>
+        <w:jc w:val="both"/>
+        <w:rPr>
+          <w:rFonts w:cs="Times New Roman"/>
+          <w:color w:val="000000" w:themeColor="text1"/>
+        </w:rPr>
+      </w:pPr>
+      <w:r>
+        <w:rPr>
+          <w:rFonts w:cs="Times New Roman"/>
+          <w:color w:val="000000" w:themeColor="text1"/>
+        </w:rPr>
+        <w:t>Dados abordados podem ser mais aprofundados com uma pesquisa mais intensa sobre, e avanços futuros darão mais informações e continuidade ao tema deste trabalho, visto que é algo recente e em evolução constante.</w:t>
       </w:r>
     </w:p>
     <w:p>
@@ -2623,7 +2478,15 @@
             <w:rStyle w:val="Hyperlink"/>
             <w:rFonts w:cs="Times New Roman"/>
           </w:rPr>
-          <w:t>https://quantum.cloud.ibm.com/composer?initial=N4IgjghgzgtiBcIDyAFAogOQIoEEDKAsgAQBMAdAAwDcAOgHYCWdAxgDYCuAJgKZE3jdWDAEYBGMk2b9ademABO3AOZEwAbQAsAXRnNFK5pp30AFqrUVjdAB7nRV5rfX2ANOZJWQLkHQgxuCCAAqnQALgyhrNycRMwM8szsESAAvkA</w:t>
+          <w:t>https://quantum.cloud.ibm.com/composer?initial=N4IgjghgzgtiBcIDyAFAogOQIoEEDKAsgAQBMAdAAwDcAOgHYCWdAxgDYCuAJgKZE3jdWDAEYBGMk2b9ademABO3AOZEwAbQAsAXRnNFK5pp30AFqrUVjdAB7nRV5rfX2ANOZJWQLkHQgxuCCAAqnQALgyh</w:t>
+        </w:r>
+        <w:r>
+          <w:rPr>
+            <w:rStyle w:val="Hyperlink"/>
+            <w:rFonts w:cs="Times New Roman"/>
+          </w:rPr>
+          <w:lastRenderedPageBreak/>
+          <w:t>rNycRMwM8szsESAAvkA</w:t>
         </w:r>
       </w:hyperlink>
     </w:p>
@@ -2673,7 +2536,21 @@
             <w:rStyle w:val="Hyperlink"/>
             <w:rFonts w:cs="Times New Roman"/>
           </w:rPr>
-          <w:t>https://www.valuecoders.com/blog/software-engineering/what-is-quantum-software/</w:t>
+          <w:t>https://www.valuecoders.com/b</w:t>
+        </w:r>
+        <w:r>
+          <w:rPr>
+            <w:rStyle w:val="Hyperlink"/>
+            <w:rFonts w:cs="Times New Roman"/>
+          </w:rPr>
+          <w:t>l</w:t>
+        </w:r>
+        <w:r>
+          <w:rPr>
+            <w:rStyle w:val="Hyperlink"/>
+            <w:rFonts w:cs="Times New Roman"/>
+          </w:rPr>
+          <w:t>og/software-engineering/what-is-quantum-software/</w:t>
         </w:r>
       </w:hyperlink>
     </w:p>
@@ -2689,6 +2566,7 @@
       <w:pPr>
         <w:spacing w:line="240" w:lineRule="auto"/>
         <w:rPr>
+          <w:rStyle w:val="Hyperlink"/>
           <w:rFonts w:cs="Times New Roman"/>
         </w:rPr>
       </w:pPr>
@@ -2706,6 +2584,7 @@
       <w:pPr>
         <w:spacing w:line="240" w:lineRule="auto"/>
         <w:rPr>
+          <w:rStyle w:val="Hyperlink"/>
           <w:rFonts w:cs="Times New Roman"/>
         </w:rPr>
       </w:pPr>
@@ -2717,8 +2596,28 @@
           <w:rFonts w:cs="Times New Roman"/>
         </w:rPr>
       </w:pPr>
-      <w:bookmarkStart w:id="0" w:name="_GoBack"/>
-      <w:bookmarkEnd w:id="0"/>
+      <w:r>
+        <w:rPr>
+          <w:rFonts w:cs="Times New Roman"/>
+        </w:rPr>
+        <w:t>https://medium.com/@recogna/computa%C3%A7%C3%A3o-qu%C3%A2ntica-um-breve-hist%C3%B3rico-b8aeb0144bda</w:t>
+      </w:r>
+    </w:p>
+    <w:p>
+      <w:pPr>
+        <w:spacing w:line="240" w:lineRule="auto"/>
+        <w:rPr>
+          <w:rFonts w:cs="Times New Roman"/>
+        </w:rPr>
+      </w:pPr>
+    </w:p>
+    <w:p>
+      <w:pPr>
+        <w:spacing w:line="240" w:lineRule="auto"/>
+        <w:rPr>
+          <w:rFonts w:cs="Times New Roman"/>
+        </w:rPr>
+      </w:pPr>
     </w:p>
     <w:sectPr>
       <w:pgSz w:w="11906" w:h="16838"/>
@@ -3709,6 +3608,18 @@
       <w:bCs/>
     </w:rPr>
   </w:style>
+  <w:style w:type="character" w:styleId="HiperlinkVisitado">
+    <w:name w:val="FollowedHyperlink"/>
+    <w:basedOn w:val="Fontepargpadro"/>
+    <w:uiPriority w:val="99"/>
+    <w:semiHidden/>
+    <w:unhideWhenUsed/>
+    <w:rsid w:val="000D2C48"/>
+    <w:rPr>
+      <w:color w:val="800080" w:themeColor="followedHyperlink"/>
+      <w:u w:val="single"/>
+    </w:rPr>
+  </w:style>
 </w:styles>
 </file>
 
@@ -4000,7 +3911,7 @@
 </file>
 
 <file path=customXml/itemProps1.xml><?xml version="1.0" encoding="utf-8"?>
-<ds:datastoreItem xmlns:ds="http://schemas.openxmlformats.org/officeDocument/2006/customXml" ds:itemID="{9EE3F031-14DA-47B1-B6BE-1DA2507AF3FE}">
+<ds:datastoreItem xmlns:ds="http://schemas.openxmlformats.org/officeDocument/2006/customXml" ds:itemID="{5ED9EB1B-CE8A-4CA0-9D22-8B2B25E4A4EC}">
   <ds:schemaRefs>
     <ds:schemaRef ds:uri="http://schemas.openxmlformats.org/officeDocument/2006/bibliography"/>
   </ds:schemaRefs>

</xml_diff>

<commit_message>
finalizou o resumo do artigo
</commit_message>
<xml_diff>
--- a/ArtigoDeComputadoresQuanticos.docx
+++ b/ArtigoDeComputadoresQuanticos.docx
@@ -342,6 +342,8 @@
           <w:rFonts w:cs="Times New Roman"/>
         </w:rPr>
       </w:pPr>
+      <w:bookmarkStart w:id="0" w:name="_GoBack"/>
+      <w:bookmarkEnd w:id="0"/>
       <w:r>
         <w:rPr>
           <w:rFonts w:cs="Times New Roman"/>
@@ -410,7 +412,8 @@
         <w:spacing w:line="360" w:lineRule="auto"/>
         <w:jc w:val="both"/>
         <w:rPr>
-          <w:rFonts w:cs="Times New Roman"/>
+          <w:rStyle w:val="Forte"/>
+          <w:b w:val="0"/>
         </w:rPr>
       </w:pPr>
       <w:r>
@@ -545,55 +548,49 @@
         <w:rPr>
           <w:rFonts w:cs="Times New Roman"/>
         </w:rPr>
-        <w:t>, tendo como coleta de dados o levantamento bibliográfico. As conclusões mais relevantes são</w:t>
-      </w:r>
-    </w:p>
-    <w:p>
-      <w:pPr>
-        <w:spacing w:line="360" w:lineRule="auto"/>
-        <w:jc w:val="both"/>
-        <w:rPr>
-          <w:rFonts w:cs="Times New Roman"/>
-        </w:rPr>
-      </w:pPr>
-      <w:r>
-        <w:rPr>
-          <w:rFonts w:cs="Times New Roman"/>
+        <w:t>, tendo como coleta de dados o levantamento bibliográfico. A</w:t>
+      </w:r>
+      <w:r>
+        <w:rPr>
+          <w:rFonts w:cs="Times New Roman"/>
+        </w:rPr>
+        <w:t>s conclusões mais relevantes</w:t>
+      </w:r>
+      <w:r>
+        <w:rPr>
+          <w:rStyle w:val="Forte"/>
+          <w:b w:val="0"/>
         </w:rPr>
         <w:t xml:space="preserve"> </w:t>
       </w:r>
       <w:r>
         <w:rPr>
-          <w:rFonts w:cs="Times New Roman"/>
-          <w:color w:val="FF0000"/>
-        </w:rPr>
-        <w:t>(</w:t>
-      </w:r>
-      <w:proofErr w:type="gramStart"/>
-      <w:r>
-        <w:rPr>
-          <w:rFonts w:cs="Times New Roman"/>
-          <w:color w:val="FF0000"/>
-        </w:rPr>
-        <w:t>inserir</w:t>
-      </w:r>
-      <w:proofErr w:type="gramEnd"/>
-      <w:r>
-        <w:rPr>
-          <w:rFonts w:cs="Times New Roman"/>
-          <w:color w:val="FF0000"/>
-        </w:rPr>
-        <w:t xml:space="preserve"> as principais conclusões)</w:t>
-      </w:r>
-      <w:r>
-        <w:rPr>
-          <w:rFonts w:cs="Times New Roman"/>
-        </w:rPr>
-        <w:t>.</w:t>
-      </w:r>
-    </w:p>
-    <w:p>
-      <w:pPr>
+          <w:rStyle w:val="Forte"/>
+          <w:b w:val="0"/>
+        </w:rPr>
+        <w:t xml:space="preserve">indicam que a computação quântica tem potencial para revolucionar áreas como criptografia, medicina e ciência de materiais, embora ainda enfrente desafios técnicos significativos, como a instabilidade dos </w:t>
+      </w:r>
+      <w:proofErr w:type="spellStart"/>
+      <w:r>
+        <w:rPr>
+          <w:rStyle w:val="Forte"/>
+          <w:b w:val="0"/>
+        </w:rPr>
+        <w:t>qubits</w:t>
+      </w:r>
+      <w:proofErr w:type="spellEnd"/>
+      <w:r>
+        <w:rPr>
+          <w:rStyle w:val="Forte"/>
+          <w:b w:val="0"/>
+        </w:rPr>
+        <w:t>, o alto custo e a necessidade de maior capacitação profissional. Além disso, os avanços em hardware e software mostram que a tecnologia está em rápida evolução e pode se tornar mais acessível no futuro.</w:t>
+      </w:r>
+    </w:p>
+    <w:p>
+      <w:pPr>
+        <w:spacing w:line="360" w:lineRule="auto"/>
+        <w:jc w:val="both"/>
         <w:rPr>
           <w:rFonts w:cs="Times New Roman"/>
           <w:color w:val="000000" w:themeColor="text1"/>
@@ -640,7 +637,6 @@
       <w:pPr>
         <w:pStyle w:val="Ttulodoartigo"/>
         <w:spacing w:after="0" w:line="240" w:lineRule="auto"/>
-        <w:jc w:val="left"/>
         <w:rPr>
           <w:rFonts w:ascii="Times New Roman" w:hAnsi="Times New Roman" w:cs="Times New Roman"/>
           <w:color w:val="FF0000"/>
@@ -648,46 +644,6 @@
           <w:szCs w:val="28"/>
         </w:rPr>
       </w:pPr>
-      <w:r>
-        <w:rPr>
-          <w:rFonts w:ascii="Times New Roman" w:hAnsi="Times New Roman" w:cs="Times New Roman"/>
-          <w:color w:val="FF0000"/>
-          <w:sz w:val="28"/>
-          <w:szCs w:val="28"/>
-        </w:rPr>
-        <w:t>OBS: O texto d</w:t>
-      </w:r>
-      <w:r>
-        <w:rPr>
-          <w:rFonts w:ascii="Times New Roman" w:hAnsi="Times New Roman" w:cs="Times New Roman"/>
-          <w:color w:val="FF0000"/>
-          <w:sz w:val="28"/>
-          <w:szCs w:val="28"/>
-        </w:rPr>
-        <w:t>o</w:t>
-      </w:r>
-      <w:r>
-        <w:rPr>
-          <w:rFonts w:ascii="Times New Roman" w:hAnsi="Times New Roman" w:cs="Times New Roman"/>
-          <w:color w:val="FF0000"/>
-          <w:sz w:val="28"/>
-          <w:szCs w:val="28"/>
-        </w:rPr>
-        <w:t xml:space="preserve"> artigo deve ser corrido, não tem índice, lista ou sumário.</w:t>
-      </w:r>
-    </w:p>
-    <w:p>
-      <w:pPr>
-        <w:pStyle w:val="Ttulodoartigo"/>
-        <w:spacing w:after="0" w:line="240" w:lineRule="auto"/>
-        <w:rPr>
-          <w:rFonts w:ascii="Times New Roman" w:hAnsi="Times New Roman" w:cs="Times New Roman"/>
-          <w:color w:val="FF0000"/>
-          <w:sz w:val="28"/>
-          <w:szCs w:val="28"/>
-        </w:rPr>
-      </w:pPr>
-      <w:bookmarkStart w:id="0" w:name="_GoBack"/>
     </w:p>
     <w:p>
       <w:pPr>
@@ -740,6 +696,7 @@
         <w:rPr>
           <w:rFonts w:cs="Times New Roman"/>
         </w:rPr>
+        <w:lastRenderedPageBreak/>
         <w:t xml:space="preserve">O presente estudo delimita-se a </w:t>
       </w:r>
       <w:r>
@@ -798,7 +755,6 @@
         <w:rPr>
           <w:rFonts w:cs="Times New Roman"/>
         </w:rPr>
-        <w:lastRenderedPageBreak/>
         <w:t xml:space="preserve">O objetivo geral é </w:t>
       </w:r>
       <w:r>
@@ -1119,7 +1075,11 @@
         <w:t xml:space="preserve"> </w:t>
       </w:r>
       <w:r>
-        <w:t>nos computadores normais os bits podem ser 0 ou 1, já em computadores quânticos uma propriedade faz com que os qubits podem ser 0 e 1 ao mesmo tempo, dando muito mais velocidade na resolução de problemas complexos.</w:t>
+        <w:t xml:space="preserve">nos computadores normais os bits podem ser 0 ou 1, já em computadores </w:t>
+      </w:r>
+      <w:r>
+        <w:lastRenderedPageBreak/>
+        <w:t>quânticos uma propriedade faz com que os qubits podem ser 0 e 1 ao mesmo tempo, dando muito mais velocidade na resolução de problemas complexos.</w:t>
       </w:r>
     </w:p>
     <w:p>
@@ -1136,42 +1096,208 @@
         <w:t xml:space="preserve">Entrelaçamento: </w:t>
       </w:r>
       <w:r>
-        <w:t xml:space="preserve">é uma propriedade muito poderosa da computação quântica. Qubits </w:t>
-      </w:r>
-      <w:r>
+        <w:t>é uma propriedade muito poderosa da computação quântica. Qubits entrelaçados ficam conectados de tal forma que o estado de um qubit afeta o estado do outro</w:t>
+      </w:r>
+      <w:proofErr w:type="gramStart"/>
+      <w:r>
+        <w:t>,</w:t>
+      </w:r>
+      <w:r>
+        <w:t xml:space="preserve"> ,</w:t>
+      </w:r>
+      <w:proofErr w:type="gramEnd"/>
+      <w:r>
+        <w:t xml:space="preserve"> mesmo que estejam a grandes distâncias. Essa ação permite a transmissão de informações com agilidade e eficiência. </w:t>
+      </w:r>
+      <w:r>
+        <w:t>(BASTOS, 2024)</w:t>
+      </w:r>
+    </w:p>
+    <w:p>
+      <w:pPr>
+        <w:pStyle w:val="Textonormal"/>
+        <w:spacing w:line="360" w:lineRule="auto"/>
+        <w:ind w:firstLine="709"/>
+        <w:jc w:val="both"/>
+      </w:pPr>
+      <w:r>
+        <w:rPr>
+          <w:b/>
+        </w:rPr>
+        <w:t xml:space="preserve">Interferência: </w:t>
+      </w:r>
+      <w:r>
+        <w:t>A computação quântica também utiliza a interferência para aprimorar a exatidão dos cálculos. A interferência quântica contribui para fortalecer os resultados corretos e eliminar os erros, permitindo que o computador quântico obtenha a resposta não apenas de forma rápida, mas também com confiança na precisão da informação.</w:t>
+      </w:r>
+    </w:p>
+    <w:p>
+      <w:pPr>
+        <w:pStyle w:val="Textonormal"/>
+        <w:spacing w:line="360" w:lineRule="auto"/>
+        <w:jc w:val="both"/>
+      </w:pPr>
+    </w:p>
+    <w:p>
+      <w:pPr>
+        <w:pStyle w:val="Textonormal"/>
+        <w:spacing w:line="360" w:lineRule="auto"/>
+        <w:jc w:val="both"/>
+        <w:rPr>
+          <w:b/>
+        </w:rPr>
+      </w:pPr>
+      <w:r>
+        <w:rPr>
+          <w:b/>
+        </w:rPr>
+        <w:t>DESAFIOS E LIMITAÇÕES DA COMPUTAÇÃO QUÂNTICA</w:t>
+      </w:r>
+    </w:p>
+    <w:p>
+      <w:pPr>
+        <w:pStyle w:val="Textonormal"/>
+        <w:spacing w:line="360" w:lineRule="auto"/>
+        <w:jc w:val="both"/>
+      </w:pPr>
+      <w:r>
+        <w:rPr>
+          <w:b/>
+        </w:rPr>
+        <w:tab/>
+      </w:r>
+      <w:r>
+        <w:t>A utilização da computação quântica pode ser usada na resolução de problemas como nunca antes, mas como toda inovação emergente, ela também vem com seus próprios a serem superados visando sua melhor performance, tais como:</w:t>
+      </w:r>
+    </w:p>
+    <w:p>
+      <w:pPr>
+        <w:pStyle w:val="Textonormal"/>
+        <w:spacing w:line="360" w:lineRule="auto"/>
+        <w:jc w:val="both"/>
+      </w:pPr>
+      <w:r>
+        <w:tab/>
+      </w:r>
+      <w:r>
+        <w:rPr>
+          <w:b/>
+        </w:rPr>
+        <w:t xml:space="preserve">Estabilidade: </w:t>
+      </w:r>
+      <w:r>
+        <w:t xml:space="preserve">Os qubits, base do tema deste trabalho, possuem baixa estabilidade e são facilmente suscetíveis a fatores externos, como </w:t>
+      </w:r>
+      <w:r>
+        <w:t>mudanças de temperatura ou radiação</w:t>
+      </w:r>
+      <w:r>
+        <w:t>, e isso faz com que eles cometam erros.</w:t>
+      </w:r>
+    </w:p>
+    <w:p>
+      <w:pPr>
+        <w:pStyle w:val="Textonormal"/>
+        <w:spacing w:line="360" w:lineRule="auto"/>
+        <w:jc w:val="both"/>
+      </w:pPr>
+      <w:r>
+        <w:tab/>
+      </w:r>
+      <w:r>
+        <w:rPr>
+          <w:b/>
+        </w:rPr>
+        <w:t xml:space="preserve">Escalabilidade: </w:t>
+      </w:r>
+      <w:r>
+        <w:t xml:space="preserve">Para problemas de grande escala, apenas algumas dezenas ou centenas de qubits (a quantidade que as máquinas atuais conseguem ter) não são suficientes e é preciso evoluir esse campo para possibilitar o uso de milhares ou até milhões </w:t>
+      </w:r>
+      <w:r>
+        <w:t>desses componentes.</w:t>
+      </w:r>
+    </w:p>
+    <w:p>
+      <w:pPr>
+        <w:pStyle w:val="Textonormal"/>
+        <w:spacing w:line="360" w:lineRule="auto"/>
+        <w:jc w:val="both"/>
+      </w:pPr>
+      <w:r>
+        <w:tab/>
+      </w:r>
+      <w:r>
+        <w:rPr>
+          <w:b/>
+        </w:rPr>
+        <w:t>Construção e Manutenção:</w:t>
+      </w:r>
+      <w:r>
+        <w:t xml:space="preserve"> Com o primeiro problema apresentado em mente, fica óbvio que as máquinas que possuem qubits precisam de uma infraestrutura muito específica, difícil e consequentemente cara, dificultando a expansão tecnológica em larga escala.</w:t>
+      </w:r>
+    </w:p>
+    <w:p>
+      <w:pPr>
+        <w:pStyle w:val="Textonormal"/>
+        <w:spacing w:line="360" w:lineRule="auto"/>
+        <w:jc w:val="both"/>
+      </w:pPr>
+      <w:r>
+        <w:tab/>
+      </w:r>
+      <w:r>
+        <w:rPr>
+          <w:b/>
+        </w:rPr>
+        <w:t xml:space="preserve">Adaptação: </w:t>
+      </w:r>
+      <w:r>
+        <w:t>O leque de opções que os qubits abrangem ultrapassa as da programação comum com bits (0 ou 1) e isso requer a especialização de profissionais que pensem de maneira correta diante desse novo passo a ser dado.</w:t>
+      </w:r>
+    </w:p>
+    <w:p>
+      <w:pPr>
+        <w:pStyle w:val="Textonormal"/>
+        <w:spacing w:line="360" w:lineRule="auto"/>
+        <w:jc w:val="both"/>
+      </w:pPr>
+    </w:p>
+    <w:p>
+      <w:pPr>
+        <w:pStyle w:val="Textonormal"/>
+        <w:spacing w:line="360" w:lineRule="auto"/>
+        <w:jc w:val="both"/>
+        <w:rPr>
+          <w:b/>
+        </w:rPr>
+      </w:pPr>
+      <w:r>
+        <w:rPr>
+          <w:b/>
+        </w:rPr>
         <w:lastRenderedPageBreak/>
-        <w:t>entrelaçados ficam conectados de tal forma que o estado de um qubit afeta o estado do outro</w:t>
-      </w:r>
-      <w:proofErr w:type="gramStart"/>
-      <w:r>
-        <w:t>,</w:t>
-      </w:r>
-      <w:r>
-        <w:t xml:space="preserve"> ,</w:t>
-      </w:r>
-      <w:proofErr w:type="gramEnd"/>
-      <w:r>
-        <w:t xml:space="preserve"> mesmo que estejam a grandes distâncias. Essa ação permite a transmissão de informações com agilidade e eficiência. </w:t>
-      </w:r>
-      <w:r>
-        <w:t>(BASTOS, 2024)</w:t>
+        <w:t xml:space="preserve">HARDWARE E SOFTWARE </w:t>
+      </w:r>
+      <w:r>
+        <w:rPr>
+          <w:b/>
+        </w:rPr>
+        <w:t>DE UM COMPUTADOR QUÂNTICO</w:t>
       </w:r>
     </w:p>
     <w:p>
       <w:pPr>
         <w:pStyle w:val="Textonormal"/>
         <w:spacing w:line="360" w:lineRule="auto"/>
-        <w:ind w:firstLine="709"/>
         <w:jc w:val="both"/>
       </w:pPr>
       <w:r>
         <w:rPr>
           <w:b/>
         </w:rPr>
-        <w:t xml:space="preserve">Interferência: </w:t>
-      </w:r>
-      <w:r>
-        <w:t>A computação quântica também utiliza a interferência para aprimorar a exatidão dos cálculos. A interferência quântica contribui para fortalecer os resultados corretos e eliminar os erros, permitindo que o computador quântico obtenha a resposta não apenas de forma rápida, mas também com confiança na precisão da informação.</w:t>
+        <w:tab/>
+      </w:r>
+      <w:r>
+        <w:t>O hardware quântico possui três componentes principais.</w:t>
       </w:r>
     </w:p>
     <w:p>
@@ -1180,190 +1306,17 @@
         <w:spacing w:line="360" w:lineRule="auto"/>
         <w:jc w:val="both"/>
       </w:pPr>
-    </w:p>
-    <w:p>
-      <w:pPr>
-        <w:pStyle w:val="Textonormal"/>
-        <w:spacing w:line="360" w:lineRule="auto"/>
-        <w:jc w:val="both"/>
+      <w:r>
+        <w:tab/>
+      </w:r>
+      <w:r>
         <w:rPr>
           <w:b/>
         </w:rPr>
-      </w:pPr>
-      <w:r>
-        <w:rPr>
-          <w:b/>
-        </w:rPr>
-        <w:t>DESAFIOS E LIMITAÇÕES DA COMPUTAÇÃO QUÂNTICA</w:t>
-      </w:r>
-    </w:p>
-    <w:p>
-      <w:pPr>
-        <w:pStyle w:val="Textonormal"/>
-        <w:spacing w:line="360" w:lineRule="auto"/>
-        <w:jc w:val="both"/>
-      </w:pPr>
-      <w:r>
-        <w:rPr>
-          <w:b/>
-        </w:rPr>
-        <w:tab/>
-      </w:r>
-      <w:r>
-        <w:t>A utilização da computação quântica pode ser usada na resolução de problemas como nunca antes, mas como toda inovação emergente, ela também vem com seus próprios a serem superados visando sua melhor performance, tais como:</w:t>
-      </w:r>
-    </w:p>
-    <w:p>
-      <w:pPr>
-        <w:pStyle w:val="Textonormal"/>
-        <w:spacing w:line="360" w:lineRule="auto"/>
-        <w:jc w:val="both"/>
-      </w:pPr>
-      <w:r>
-        <w:tab/>
-      </w:r>
-      <w:r>
-        <w:rPr>
-          <w:b/>
-        </w:rPr>
-        <w:t xml:space="preserve">Estabilidade: </w:t>
-      </w:r>
-      <w:r>
-        <w:t xml:space="preserve">Os qubits, base do tema deste trabalho, possuem baixa estabilidade e são facilmente suscetíveis a fatores externos, como </w:t>
-      </w:r>
-      <w:r>
-        <w:t>mudanças de temperatura ou radiação</w:t>
-      </w:r>
-      <w:r>
-        <w:t>, e isso faz com que eles cometam erros.</w:t>
-      </w:r>
-    </w:p>
-    <w:p>
-      <w:pPr>
-        <w:pStyle w:val="Textonormal"/>
-        <w:spacing w:line="360" w:lineRule="auto"/>
-        <w:jc w:val="both"/>
-      </w:pPr>
-      <w:r>
-        <w:tab/>
-      </w:r>
-      <w:r>
-        <w:rPr>
-          <w:b/>
-        </w:rPr>
-        <w:t xml:space="preserve">Escalabilidade: </w:t>
-      </w:r>
-      <w:r>
-        <w:t xml:space="preserve">Para problemas de grande escala, apenas algumas dezenas ou centenas de qubits (a quantidade que as máquinas atuais conseguem ter) não são suficientes e é preciso evoluir esse campo para possibilitar o uso de milhares ou até milhões </w:t>
-      </w:r>
-      <w:r>
-        <w:t>desses componentes.</w:t>
-      </w:r>
-    </w:p>
-    <w:p>
-      <w:pPr>
-        <w:pStyle w:val="Textonormal"/>
-        <w:spacing w:line="360" w:lineRule="auto"/>
-        <w:jc w:val="both"/>
-      </w:pPr>
-      <w:r>
-        <w:tab/>
-      </w:r>
-      <w:r>
-        <w:rPr>
-          <w:b/>
-        </w:rPr>
-        <w:t>Construção e Manutenção:</w:t>
-      </w:r>
-      <w:r>
-        <w:t xml:space="preserve"> Com o primeiro problema apresentado em mente, fica óbvio que as máquinas que possuem qubits precisam de uma infraestrutura muito específica, difícil e consequentemente cara, dificultando a expansão tecnológica em larga escala.</w:t>
-      </w:r>
-    </w:p>
-    <w:p>
-      <w:pPr>
-        <w:pStyle w:val="Textonormal"/>
-        <w:spacing w:line="360" w:lineRule="auto"/>
-        <w:jc w:val="both"/>
-      </w:pPr>
-      <w:r>
-        <w:tab/>
-      </w:r>
-      <w:r>
-        <w:rPr>
-          <w:b/>
-        </w:rPr>
-        <w:t xml:space="preserve">Adaptação: </w:t>
-      </w:r>
-      <w:r>
-        <w:t>O leque de opções que os qubits abrangem ultrapassa as da programação comum com bits (0 ou 1) e isso requer a especialização de profissionais que pensem de maneira correta diante desse novo passo a ser dado.</w:t>
-      </w:r>
-    </w:p>
-    <w:p>
-      <w:pPr>
-        <w:pStyle w:val="Textonormal"/>
-        <w:spacing w:line="360" w:lineRule="auto"/>
-        <w:jc w:val="both"/>
-      </w:pPr>
-    </w:p>
-    <w:p>
-      <w:pPr>
-        <w:pStyle w:val="Textonormal"/>
-        <w:spacing w:line="360" w:lineRule="auto"/>
-        <w:jc w:val="both"/>
-        <w:rPr>
-          <w:b/>
-        </w:rPr>
-      </w:pPr>
-      <w:r>
-        <w:rPr>
-          <w:b/>
-        </w:rPr>
-        <w:t xml:space="preserve">HARDWARE E SOFTWARE </w:t>
-      </w:r>
-      <w:r>
-        <w:rPr>
-          <w:b/>
-        </w:rPr>
-        <w:t>DE UM COMPUTADOR QUÂNTICO</w:t>
-      </w:r>
-    </w:p>
-    <w:p>
-      <w:pPr>
-        <w:pStyle w:val="Textonormal"/>
-        <w:spacing w:line="360" w:lineRule="auto"/>
-        <w:jc w:val="both"/>
-      </w:pPr>
-      <w:r>
-        <w:rPr>
-          <w:b/>
-        </w:rPr>
-        <w:tab/>
-      </w:r>
-      <w:r>
-        <w:t>O hardware quântico possui três componentes principais.</w:t>
-      </w:r>
-    </w:p>
-    <w:p>
-      <w:pPr>
-        <w:pStyle w:val="Textonormal"/>
-        <w:spacing w:line="360" w:lineRule="auto"/>
-        <w:jc w:val="both"/>
-      </w:pPr>
-      <w:r>
-        <w:tab/>
-      </w:r>
-      <w:r>
-        <w:rPr>
-          <w:b/>
-        </w:rPr>
         <w:t xml:space="preserve">Plano de dados quânticos: </w:t>
       </w:r>
       <w:r>
-        <w:t xml:space="preserve">É a essência de um computador quântico e inclui os bits </w:t>
-      </w:r>
-      <w:r>
-        <w:lastRenderedPageBreak/>
-        <w:t>quânticos físicos e as estruturas necessárias para mantê-los no lugar.</w:t>
+        <w:t>É a essência de um computador quântico e inclui os bits quânticos físicos e as estruturas necessárias para mantê-los no lugar.</w:t>
       </w:r>
     </w:p>
     <w:p>
@@ -1593,6 +1546,7 @@
         <w:jc w:val="both"/>
       </w:pPr>
       <w:r>
+        <w:lastRenderedPageBreak/>
         <w:t>Esses processadores</w:t>
       </w:r>
       <w:r>
@@ -1637,7 +1591,6 @@
           <w:rStyle w:val="Forte"/>
           <w:b w:val="0"/>
         </w:rPr>
-        <w:lastRenderedPageBreak/>
         <w:t xml:space="preserve">Empresas de computação quântica, como Google, IBM e </w:t>
       </w:r>
       <w:proofErr w:type="spellStart"/>
@@ -1946,6 +1899,28 @@
         <w:jc w:val="both"/>
         <w:rPr>
           <w:rFonts w:ascii="Times New Roman" w:hAnsi="Times New Roman" w:cs="Times New Roman"/>
+          <w:sz w:val="24"/>
+        </w:rPr>
+      </w:pPr>
+    </w:p>
+    <w:p>
+      <w:pPr>
+        <w:pStyle w:val="TituloRESUMO"/>
+        <w:spacing w:before="0" w:after="200" w:line="360" w:lineRule="auto"/>
+        <w:jc w:val="both"/>
+        <w:rPr>
+          <w:rFonts w:ascii="Times New Roman" w:hAnsi="Times New Roman" w:cs="Times New Roman"/>
+          <w:sz w:val="24"/>
+        </w:rPr>
+      </w:pPr>
+    </w:p>
+    <w:p>
+      <w:pPr>
+        <w:pStyle w:val="TituloRESUMO"/>
+        <w:spacing w:before="0" w:after="200" w:line="360" w:lineRule="auto"/>
+        <w:jc w:val="both"/>
+        <w:rPr>
+          <w:rFonts w:ascii="Times New Roman" w:hAnsi="Times New Roman" w:cs="Times New Roman"/>
           <w:color w:val="FF0000"/>
           <w:sz w:val="24"/>
         </w:rPr>
@@ -2004,14 +1979,7 @@
         <w:rPr>
           <w:rFonts w:cs="Times New Roman"/>
         </w:rPr>
-        <w:t xml:space="preserve">Neste ponto, você deve demonstrar e/ou comprovar, com dados, que o trabalho </w:t>
-      </w:r>
-      <w:r>
-        <w:rPr>
-          <w:rFonts w:cs="Times New Roman"/>
-        </w:rPr>
-        <w:lastRenderedPageBreak/>
-        <w:t>desenvolvido cumpriu os objetivos propostos na INTRODUÇÃO.</w:t>
+        <w:t>Neste ponto, você deve demonstrar e/ou comprovar, com dados, que o trabalho desenvolvido cumpriu os objetivos propostos na INTRODUÇÃO.</w:t>
       </w:r>
     </w:p>
     <w:p>
@@ -2144,7 +2112,6 @@
         <w:t>Dados abordados podem ser mais aprofundados com uma pesquisa mais intensa sobre, e avanços futuros darão mais informações e continuidade ao tema deste trabalho, visto que é algo recente e em evolução constante.</w:t>
       </w:r>
     </w:p>
-    <w:bookmarkEnd w:id="0"/>
     <w:p>
       <w:pPr>
         <w:pStyle w:val="Textonormal"/>
@@ -2282,193 +2249,31 @@
     <w:p>
       <w:pPr>
         <w:spacing w:line="240" w:lineRule="auto"/>
-      </w:pPr>
-      <w:r>
-        <w:t xml:space="preserve">CALDEIRA, C. </w:t>
-      </w:r>
-      <w:r>
-        <w:rPr>
-          <w:b/>
-        </w:rPr>
-        <w:t>Do papiro ao papel manufaturado</w:t>
-      </w:r>
-      <w:r>
-        <w:t>. 2002. Disponível em: &lt;http://www.usp.br/espacoaberto/arquivo/2002/espaco24out/vaipara.php?materia=0varia&gt;. Acesso em: 20 nov. 2018.</w:t>
-      </w:r>
-    </w:p>
-    <w:p>
-      <w:pPr>
-        <w:spacing w:line="240" w:lineRule="auto"/>
-        <w:rPr>
-          <w:rFonts w:cs="Times New Roman"/>
-        </w:rPr>
-      </w:pPr>
-      <w:r>
-        <w:rPr>
-          <w:rFonts w:cs="Times New Roman"/>
-        </w:rPr>
-        <w:t>PEREIRA, J</w:t>
-      </w:r>
-      <w:r>
-        <w:rPr>
-          <w:rFonts w:cs="Times New Roman"/>
-        </w:rPr>
-        <w:t>.</w:t>
-      </w:r>
-      <w:r>
-        <w:rPr>
-          <w:rFonts w:cs="Times New Roman"/>
-        </w:rPr>
-        <w:t xml:space="preserve"> G. </w:t>
-      </w:r>
-      <w:r>
-        <w:rPr>
-          <w:rFonts w:cs="Times New Roman"/>
-          <w:b/>
-          <w:bCs/>
-        </w:rPr>
-        <w:t>O Novo Perfil Profissional</w:t>
-      </w:r>
-      <w:r>
-        <w:rPr>
-          <w:rFonts w:cs="Times New Roman"/>
-        </w:rPr>
-        <w:t>. 2007. Disponível em &lt;</w:t>
-      </w:r>
-      <w:hyperlink r:id="rId9">
-        <w:r>
-          <w:rPr>
-            <w:rStyle w:val="LinkdaInternet"/>
-            <w:rFonts w:cs="Times New Roman"/>
-          </w:rPr>
-          <w:t>http://www.rhportal.com.br/artigos/</w:t>
-        </w:r>
-      </w:hyperlink>
-      <w:hyperlink r:id="rId10">
-        <w:r>
-          <w:rPr>
-            <w:rStyle w:val="LinkdaInternet"/>
-            <w:rFonts w:cs="Times New Roman"/>
-          </w:rPr>
-          <w:t xml:space="preserve"> </w:t>
-        </w:r>
-        <w:proofErr w:type="spellStart"/>
-        <w:r>
-          <w:rPr>
-            <w:rStyle w:val="LinkdaInternet"/>
-            <w:rFonts w:cs="Times New Roman"/>
-          </w:rPr>
-          <w:t>wm</w:t>
-        </w:r>
-      </w:hyperlink>
-      <w:hyperlink r:id="rId11">
-        <w:r>
-          <w:rPr>
-            <w:rStyle w:val="LinkdaInternet"/>
-            <w:rFonts w:cs="Times New Roman"/>
-          </w:rPr>
-          <w:t>view.php</w:t>
-        </w:r>
-      </w:hyperlink>
-      <w:hyperlink r:id="rId12">
-        <w:r>
-          <w:rPr>
-            <w:rStyle w:val="LinkdaInternet"/>
-            <w:rFonts w:cs="Times New Roman"/>
-          </w:rPr>
-          <w:t>?idc_cad</w:t>
-        </w:r>
-        <w:proofErr w:type="spellEnd"/>
-        <w:r>
-          <w:rPr>
-            <w:rStyle w:val="LinkdaInternet"/>
-            <w:rFonts w:cs="Times New Roman"/>
-          </w:rPr>
-          <w:t>=n98pp7clt</w:t>
-        </w:r>
-      </w:hyperlink>
-      <w:r>
-        <w:rPr>
-          <w:rFonts w:cs="Times New Roman"/>
-        </w:rPr>
-        <w:t>&gt;. Acesso em: 28 set. 201</w:t>
-      </w:r>
-      <w:r>
-        <w:rPr>
-          <w:rFonts w:cs="Times New Roman"/>
-        </w:rPr>
-        <w:t>7</w:t>
-      </w:r>
-      <w:r>
-        <w:rPr>
-          <w:rFonts w:cs="Times New Roman"/>
-        </w:rPr>
-        <w:t>.</w:t>
-      </w:r>
-    </w:p>
-    <w:p>
-      <w:pPr>
-        <w:spacing w:line="240" w:lineRule="auto"/>
-      </w:pPr>
-      <w:r>
-        <w:t xml:space="preserve">TAJRA, S. F. </w:t>
-      </w:r>
-      <w:r>
-        <w:rPr>
-          <w:b/>
-        </w:rPr>
-        <w:t>Informática na Educação: novas ferramentas pedagógicas para o professor na atualidade</w:t>
-      </w:r>
-      <w:r>
-        <w:t xml:space="preserve">. 9. ed. rev., atual. </w:t>
-      </w:r>
-      <w:proofErr w:type="gramStart"/>
-      <w:r>
-        <w:t>e</w:t>
-      </w:r>
-      <w:proofErr w:type="gramEnd"/>
-      <w:r>
-        <w:t xml:space="preserve"> </w:t>
-      </w:r>
-      <w:proofErr w:type="spellStart"/>
-      <w:r>
-        <w:t>ampl</w:t>
-      </w:r>
-      <w:proofErr w:type="spellEnd"/>
-      <w:r>
-        <w:t>. São Paulo: Érica, 2012.</w:t>
-      </w:r>
-    </w:p>
-    <w:p>
-      <w:pPr>
-        <w:spacing w:line="240" w:lineRule="auto"/>
-        <w:rPr>
-          <w:rFonts w:cs="Times New Roman"/>
-        </w:rPr>
-      </w:pPr>
-    </w:p>
-    <w:p>
-      <w:pPr>
-        <w:spacing w:line="240" w:lineRule="auto"/>
-        <w:rPr>
-          <w:rFonts w:cs="Times New Roman"/>
-        </w:rPr>
-      </w:pPr>
-    </w:p>
-    <w:p>
-      <w:pPr>
-        <w:spacing w:line="240" w:lineRule="auto"/>
-        <w:rPr>
-          <w:rFonts w:cs="Times New Roman"/>
-        </w:rPr>
-      </w:pPr>
-      <w:hyperlink r:id="rId13" w:history="1">
+        <w:rPr>
+          <w:rFonts w:cs="Times New Roman"/>
+        </w:rPr>
+      </w:pPr>
+      <w:hyperlink r:id="rId9" w:history="1">
         <w:r>
           <w:rPr>
             <w:rStyle w:val="Hyperlink"/>
             <w:rFonts w:cs="Times New Roman"/>
           </w:rPr>
-          <w:t>https://quantum.cloud.ibm.com/composer?initial=N4IgjghgzgtiBcIDyAFAogOQIoEEDKAsgAQBMAdAAwDcAOgHYCWdAxgDYCuAJgKZE3jdWDAEYBGMk2b9ademABO3AOZEwAbQAsAXRnNFK5pp30AFqrUVjdAB7nRV5rfX2ANOZJWQLkHQgxuCCAAqnQALgyhrNycRMwM8szsESAAvkA</w:t>
+          <w:t>https://quantum.clou</w:t>
+        </w:r>
+        <w:r>
+          <w:rPr>
+            <w:rStyle w:val="Hyperlink"/>
+            <w:rFonts w:cs="Times New Roman"/>
+          </w:rPr>
+          <w:t>d</w:t>
+        </w:r>
+        <w:r>
+          <w:rPr>
+            <w:rStyle w:val="Hyperlink"/>
+            <w:rFonts w:cs="Times New Roman"/>
+          </w:rPr>
+          <w:t>.ibm.com/composer?initial=N4IgjghgzgtiBcIDyAFAogOQIoEEDKAsgAQBMAdAAwDcAOgHYCWdAxgDYCuAJgKZE3jdWDAEYBGMk2b9ademABO3AOZEwAbQAsAXRnNFK5pp30AFqrUVjdAB7nRV5rfX2ANOZJWQLkHQgxuCCAAqnQALgyhrNycRMwM8szsESAAvkA</w:t>
         </w:r>
       </w:hyperlink>
     </w:p>
@@ -2487,7 +2292,7 @@
           <w:rFonts w:cs="Times New Roman"/>
         </w:rPr>
       </w:pPr>
-      <w:hyperlink r:id="rId14" w:history="1">
+      <w:hyperlink r:id="rId10" w:history="1">
         <w:r>
           <w:rPr>
             <w:rStyle w:val="Hyperlink"/>
@@ -2512,7 +2317,7 @@
           <w:rFonts w:cs="Times New Roman"/>
         </w:rPr>
       </w:pPr>
-      <w:hyperlink r:id="rId15" w:history="1">
+      <w:hyperlink r:id="rId11" w:history="1">
         <w:r>
           <w:rPr>
             <w:rStyle w:val="Hyperlink"/>
@@ -2538,7 +2343,7 @@
           <w:rFonts w:cs="Times New Roman"/>
         </w:rPr>
       </w:pPr>
-      <w:hyperlink r:id="rId16" w:history="1">
+      <w:hyperlink r:id="rId12" w:history="1">
         <w:r>
           <w:rPr>
             <w:rStyle w:val="Hyperlink"/>
@@ -2564,7 +2369,7 @@
           <w:rFonts w:cs="Times New Roman"/>
         </w:rPr>
       </w:pPr>
-      <w:hyperlink r:id="rId17" w:history="1">
+      <w:hyperlink r:id="rId13" w:history="1">
         <w:r>
           <w:rPr>
             <w:rStyle w:val="Hyperlink"/>
@@ -2581,7 +2386,7 @@
           <w:rFonts w:cs="Times New Roman"/>
         </w:rPr>
       </w:pPr>
-      <w:hyperlink r:id="rId18" w:history="1">
+      <w:hyperlink r:id="rId14" w:history="1">
         <w:r>
           <w:rPr>
             <w:rStyle w:val="Hyperlink"/>
@@ -2598,7 +2403,7 @@
           <w:rFonts w:cs="Times New Roman"/>
         </w:rPr>
       </w:pPr>
-      <w:hyperlink r:id="rId19" w:history="1">
+      <w:hyperlink r:id="rId15" w:history="1">
         <w:r>
           <w:rPr>
             <w:rStyle w:val="Hyperlink"/>
@@ -3924,7 +3729,7 @@
 </file>
 
 <file path=customXml/itemProps1.xml><?xml version="1.0" encoding="utf-8"?>
-<ds:datastoreItem xmlns:ds="http://schemas.openxmlformats.org/officeDocument/2006/customXml" ds:itemID="{BF285F32-A47D-4531-B662-E13591624EC3}">
+<ds:datastoreItem xmlns:ds="http://schemas.openxmlformats.org/officeDocument/2006/customXml" ds:itemID="{AD656073-2812-4254-8A7D-0AD36AF9F057}">
   <ds:schemaRefs>
     <ds:schemaRef ds:uri="http://schemas.openxmlformats.org/officeDocument/2006/bibliography"/>
   </ds:schemaRefs>

</xml_diff>